<commit_message>
Adding an experience map to the final report
</commit_message>
<xml_diff>
--- a/P3_parts_and_report/VP.P3.Group[10].docx
+++ b/P3_parts_and_report/VP.P3.Group[10].docx
@@ -1570,7 +1570,6 @@
       <w:pPr>
         <w:pStyle w:val="NoSpacing"/>
         <w:rPr>
-          <w:b/>
           <w:sz w:val="24"/>
         </w:rPr>
       </w:pPr>
@@ -1582,14 +1581,12 @@
         </w:rPr>
         <w:t>Scenarios:</w:t>
       </w:r>
-    </w:p>
-    <w:p>
-      <w:pPr>
-        <w:pStyle w:val="NoSpacing"/>
-        <w:rPr>
-          <w:sz w:val="24"/>
-        </w:rPr>
-      </w:pPr>
+      <w:r>
+        <w:rPr>
+          <w:sz w:val="24"/>
+        </w:rPr>
+        <w:t xml:space="preserve"> </w:t>
+      </w:r>
     </w:p>
     <w:p>
       <w:pPr>
@@ -1677,6 +1674,69 @@
           <w:sz w:val="24"/>
         </w:rPr>
         <w:t>Betsy is a diabetic and works as a receptionist at a law firm. Her doctor gave her a booklet in order to keep track of the food she eats and her blood sugar level. One day while at work she realises she forgot the booklet from her doctor. She becomes stressed as she needs it in order to figure out what to eat</w:t>
+      </w:r>
+    </w:p>
+    <w:p>
+      <w:pPr>
+        <w:pStyle w:val="NoSpacing"/>
+        <w:rPr>
+          <w:sz w:val="24"/>
+        </w:rPr>
+      </w:pPr>
+    </w:p>
+    <w:p>
+      <w:pPr>
+        <w:pStyle w:val="NoSpacing"/>
+        <w:rPr>
+          <w:sz w:val="24"/>
+        </w:rPr>
+      </w:pPr>
+      <w:r>
+        <w:rPr>
+          <w:sz w:val="24"/>
+        </w:rPr>
+        <w:t>•</w:t>
+      </w:r>
+      <w:r>
+        <w:rPr>
+          <w:sz w:val="24"/>
+        </w:rPr>
+        <w:t>Jill is feeling a little groggy this morning. This may be due to the poor sleep she had last night or that she hasn’t had breakfast yet and her blood sugar is low.</w:t>
+      </w:r>
+      <w:r>
+        <w:rPr>
+          <w:sz w:val="24"/>
+        </w:rPr>
+        <w:br/>
+        <w:t>She has lots of plans for the day: a lunch date with friends, and then a walk through the botanical gardens with them.</w:t>
+      </w:r>
+    </w:p>
+    <w:p>
+      <w:pPr>
+        <w:pStyle w:val="NoSpacing"/>
+        <w:rPr>
+          <w:sz w:val="24"/>
+        </w:rPr>
+      </w:pPr>
+    </w:p>
+    <w:p>
+      <w:pPr>
+        <w:pStyle w:val="NoSpacing"/>
+        <w:rPr>
+          <w:sz w:val="24"/>
+        </w:rPr>
+      </w:pPr>
+      <w:r>
+        <w:rPr>
+          <w:sz w:val="24"/>
+        </w:rPr>
+        <w:t>•</w:t>
+      </w:r>
+      <w:r>
+        <w:rPr>
+          <w:sz w:val="24"/>
+        </w:rPr>
+        <w:t>Jill is at lunch with her friends and they are discussing what on the menu is most appealing, and the wisest choices for their weight-reducing diets. Looking ahead to the afternoon, Jill knows that should eat healthily but also adequately in order to last through the 1-2 hour walk that is planned for the afternoon. She knows that her diet must different from her friends’, but how?</w:t>
       </w:r>
     </w:p>
     <w:p>
@@ -2535,6 +2595,453 @@
     </w:p>
     <w:p>
       <w:pPr>
+        <w:rPr>
+          <w:sz w:val="24"/>
+        </w:rPr>
+        <w:sectPr>
+          <w:pgSz w:w="12240" w:h="15840"/>
+          <w:pgMar w:top="1440" w:right="1440" w:bottom="1440" w:left="1440" w:header="708" w:footer="708" w:gutter="0"/>
+          <w:cols w:space="708"/>
+          <w:docGrid w:linePitch="360"/>
+        </w:sectPr>
+      </w:pPr>
+    </w:p>
+    <w:p>
+      <w:pPr>
+        <w:pStyle w:val="NoSpacing"/>
+        <w:rPr>
+          <w:b/>
+          <w:sz w:val="28"/>
+        </w:rPr>
+      </w:pPr>
+      <w:r>
+        <w:rPr>
+          <w:b/>
+          <w:sz w:val="28"/>
+        </w:rPr>
+        <w:t>Experience Map</w:t>
+      </w:r>
+    </w:p>
+    <w:p>
+      <w:pPr>
+        <w:pStyle w:val="NoSpacing"/>
+        <w:rPr>
+          <w:sz w:val="24"/>
+        </w:rPr>
+      </w:pPr>
+    </w:p>
+    <w:p>
+      <w:pPr>
+        <w:pStyle w:val="NoSpacing"/>
+        <w:rPr>
+          <w:sz w:val="24"/>
+        </w:rPr>
+      </w:pPr>
+      <w:r>
+        <w:rPr>
+          <w:sz w:val="24"/>
+        </w:rPr>
+        <w:t xml:space="preserve">The experience map focuses on the person’s experience after their diagnosis of diabetes. They </w:t>
+      </w:r>
+      <w:r>
+        <w:rPr>
+          <w:sz w:val="24"/>
+        </w:rPr>
+        <w:t>are introduced to the tools and techniques for managing diabetes, for establishing and maintaining a daily regimen.</w:t>
+      </w:r>
+    </w:p>
+    <w:p>
+      <w:pPr>
+        <w:pStyle w:val="NoSpacing"/>
+        <w:rPr>
+          <w:sz w:val="24"/>
+        </w:rPr>
+      </w:pPr>
+    </w:p>
+    <w:tbl>
+      <w:tblPr>
+        <w:tblStyle w:val="TableGrid"/>
+        <w:tblW w:w="0" w:type="auto"/>
+        <w:tblLook w:val="00BF"/>
+      </w:tblPr>
+      <w:tblGrid>
+        <w:gridCol w:w="3085"/>
+        <w:gridCol w:w="3260"/>
+        <w:gridCol w:w="4395"/>
+        <w:gridCol w:w="3259"/>
+        <w:gridCol w:w="3500"/>
+      </w:tblGrid>
+      <w:tr>
+        <w:tc>
+          <w:tcPr>
+            <w:tcW w:w="3085" w:type="dxa"/>
+          </w:tcPr>
+          <w:p>
+            <w:pPr>
+              <w:pStyle w:val="NoSpacing"/>
+              <w:jc w:val="center"/>
+              <w:rPr>
+                <w:b/>
+                <w:sz w:val="24"/>
+              </w:rPr>
+            </w:pPr>
+            <w:r>
+              <w:rPr>
+                <w:b/>
+                <w:sz w:val="24"/>
+              </w:rPr>
+              <w:t>ENTICE</w:t>
+            </w:r>
+          </w:p>
+        </w:tc>
+        <w:tc>
+          <w:tcPr>
+            <w:tcW w:w="3260" w:type="dxa"/>
+          </w:tcPr>
+          <w:p>
+            <w:pPr>
+              <w:pStyle w:val="NoSpacing"/>
+              <w:jc w:val="center"/>
+              <w:rPr>
+                <w:b/>
+                <w:sz w:val="24"/>
+              </w:rPr>
+            </w:pPr>
+            <w:r>
+              <w:rPr>
+                <w:b/>
+                <w:sz w:val="24"/>
+              </w:rPr>
+              <w:t>ENTER</w:t>
+            </w:r>
+          </w:p>
+        </w:tc>
+        <w:tc>
+          <w:tcPr>
+            <w:tcW w:w="4395" w:type="dxa"/>
+          </w:tcPr>
+          <w:p>
+            <w:pPr>
+              <w:pStyle w:val="NoSpacing"/>
+              <w:jc w:val="center"/>
+              <w:rPr>
+                <w:b/>
+                <w:sz w:val="24"/>
+              </w:rPr>
+            </w:pPr>
+            <w:r>
+              <w:rPr>
+                <w:b/>
+                <w:sz w:val="24"/>
+              </w:rPr>
+              <w:t>ENGAGE</w:t>
+            </w:r>
+          </w:p>
+        </w:tc>
+        <w:tc>
+          <w:tcPr>
+            <w:tcW w:w="3259" w:type="dxa"/>
+          </w:tcPr>
+          <w:p>
+            <w:pPr>
+              <w:pStyle w:val="NoSpacing"/>
+              <w:jc w:val="center"/>
+              <w:rPr>
+                <w:b/>
+                <w:sz w:val="24"/>
+              </w:rPr>
+            </w:pPr>
+            <w:r>
+              <w:rPr>
+                <w:b/>
+                <w:sz w:val="24"/>
+              </w:rPr>
+              <w:t>EXIT</w:t>
+            </w:r>
+          </w:p>
+        </w:tc>
+        <w:tc>
+          <w:tcPr>
+            <w:tcW w:w="3500" w:type="dxa"/>
+          </w:tcPr>
+          <w:p>
+            <w:pPr>
+              <w:pStyle w:val="NoSpacing"/>
+              <w:jc w:val="center"/>
+              <w:rPr>
+                <w:b/>
+                <w:sz w:val="24"/>
+              </w:rPr>
+            </w:pPr>
+            <w:r>
+              <w:rPr>
+                <w:b/>
+                <w:sz w:val="24"/>
+              </w:rPr>
+              <w:t>EXTEND</w:t>
+            </w:r>
+          </w:p>
+        </w:tc>
+      </w:tr>
+      <w:tr>
+        <w:tc>
+          <w:tcPr>
+            <w:tcW w:w="3085" w:type="dxa"/>
+          </w:tcPr>
+          <w:p>
+            <w:pPr>
+              <w:pStyle w:val="NoSpacing"/>
+              <w:rPr>
+                <w:sz w:val="24"/>
+              </w:rPr>
+            </w:pPr>
+            <w:r>
+              <w:rPr>
+                <w:sz w:val="24"/>
+              </w:rPr>
+              <w:t xml:space="preserve">•diabetes support group information about the promise of </w:t>
+            </w:r>
+            <w:r>
+              <w:rPr>
+                <w:sz w:val="24"/>
+              </w:rPr>
+              <w:t>quality of life by effectively</w:t>
+            </w:r>
+            <w:r>
+              <w:rPr>
+                <w:sz w:val="24"/>
+              </w:rPr>
+              <w:t xml:space="preserve"> managing</w:t>
+            </w:r>
+            <w:r>
+              <w:rPr>
+                <w:sz w:val="24"/>
+              </w:rPr>
+              <w:t xml:space="preserve"> diabetes</w:t>
+            </w:r>
+          </w:p>
+          <w:p>
+            <w:pPr>
+              <w:pStyle w:val="NoSpacing"/>
+              <w:rPr>
+                <w:sz w:val="24"/>
+              </w:rPr>
+            </w:pPr>
+          </w:p>
+          <w:p>
+            <w:pPr>
+              <w:pStyle w:val="NoSpacing"/>
+              <w:rPr>
+                <w:sz w:val="24"/>
+              </w:rPr>
+            </w:pPr>
+            <w:r>
+              <w:rPr>
+                <w:sz w:val="24"/>
+              </w:rPr>
+              <w:t xml:space="preserve">•marketing </w:t>
+            </w:r>
+            <w:r>
+              <w:rPr>
+                <w:sz w:val="24"/>
+              </w:rPr>
+              <w:t xml:space="preserve">by manufacturers </w:t>
+            </w:r>
+            <w:r>
+              <w:rPr>
+                <w:sz w:val="24"/>
+              </w:rPr>
+              <w:t>of blood glucose monitors</w:t>
+            </w:r>
+          </w:p>
+        </w:tc>
+        <w:tc>
+          <w:tcPr>
+            <w:tcW w:w="3260" w:type="dxa"/>
+          </w:tcPr>
+          <w:p>
+            <w:pPr>
+              <w:pStyle w:val="NoSpacing"/>
+              <w:rPr>
+                <w:sz w:val="24"/>
+              </w:rPr>
+            </w:pPr>
+            <w:r>
+              <w:rPr>
+                <w:sz w:val="24"/>
+              </w:rPr>
+              <w:t>•making appointments with physician, specialist, and other health care practitioners</w:t>
+            </w:r>
+          </w:p>
+          <w:p>
+            <w:pPr>
+              <w:pStyle w:val="NoSpacing"/>
+              <w:rPr>
+                <w:sz w:val="24"/>
+              </w:rPr>
+            </w:pPr>
+          </w:p>
+          <w:p>
+            <w:pPr>
+              <w:pStyle w:val="NoSpacing"/>
+              <w:rPr>
+                <w:sz w:val="24"/>
+              </w:rPr>
+            </w:pPr>
+            <w:r>
+              <w:rPr>
+                <w:sz w:val="24"/>
+              </w:rPr>
+              <w:t>•dispensing of monitoring devices by pharmacists</w:t>
+            </w:r>
+          </w:p>
+        </w:tc>
+        <w:tc>
+          <w:tcPr>
+            <w:tcW w:w="4395" w:type="dxa"/>
+          </w:tcPr>
+          <w:p>
+            <w:pPr>
+              <w:pStyle w:val="NoSpacing"/>
+              <w:rPr>
+                <w:sz w:val="24"/>
+              </w:rPr>
+            </w:pPr>
+            <w:r>
+              <w:rPr>
+                <w:sz w:val="24"/>
+              </w:rPr>
+              <w:t>•initial consultations with health care practitioners:</w:t>
+            </w:r>
+            <w:r>
+              <w:rPr>
+                <w:sz w:val="24"/>
+              </w:rPr>
+              <w:br/>
+              <w:t xml:space="preserve">   -physician who may teach them about the basics of managing diabetes</w:t>
+            </w:r>
+            <w:r>
+              <w:rPr>
+                <w:sz w:val="24"/>
+              </w:rPr>
+              <w:br/>
+              <w:t xml:space="preserve">   -dietician who provides nutritional advice</w:t>
+            </w:r>
+            <w:r>
+              <w:rPr>
+                <w:sz w:val="24"/>
+              </w:rPr>
+              <w:br/>
+              <w:t xml:space="preserve">   -clinic staff who provide training on the monitoring devices</w:t>
+            </w:r>
+          </w:p>
+          <w:p>
+            <w:pPr>
+              <w:pStyle w:val="NoSpacing"/>
+              <w:rPr>
+                <w:sz w:val="24"/>
+              </w:rPr>
+            </w:pPr>
+          </w:p>
+          <w:p>
+            <w:pPr>
+              <w:pStyle w:val="NoSpacing"/>
+              <w:rPr>
+                <w:sz w:val="24"/>
+              </w:rPr>
+            </w:pPr>
+            <w:r>
+              <w:rPr>
+                <w:sz w:val="24"/>
+              </w:rPr>
+              <w:t>•follow-up consultations with the physician, who will review the effectiveness of the person’s daily regimen, and will suggest adjustments</w:t>
+            </w:r>
+          </w:p>
+          <w:p>
+            <w:pPr>
+              <w:pStyle w:val="NoSpacing"/>
+              <w:rPr>
+                <w:sz w:val="24"/>
+              </w:rPr>
+            </w:pPr>
+          </w:p>
+          <w:p>
+            <w:pPr>
+              <w:pStyle w:val="NoSpacing"/>
+              <w:rPr>
+                <w:sz w:val="24"/>
+              </w:rPr>
+            </w:pPr>
+            <w:r>
+              <w:rPr>
+                <w:sz w:val="24"/>
+              </w:rPr>
+              <w:t>•the daily regimen: measuring blood glucose levels; adjusting the insulin booster dose; planning food intake and exercise</w:t>
+            </w:r>
+          </w:p>
+          <w:p>
+            <w:pPr>
+              <w:pStyle w:val="NoSpacing"/>
+              <w:rPr>
+                <w:sz w:val="24"/>
+              </w:rPr>
+            </w:pPr>
+          </w:p>
+        </w:tc>
+        <w:tc>
+          <w:tcPr>
+            <w:tcW w:w="3259" w:type="dxa"/>
+          </w:tcPr>
+          <w:p>
+            <w:pPr>
+              <w:pStyle w:val="NoSpacing"/>
+              <w:rPr>
+                <w:sz w:val="24"/>
+              </w:rPr>
+            </w:pPr>
+            <w:r>
+              <w:rPr>
+                <w:sz w:val="24"/>
+              </w:rPr>
+              <w:t>•scheduling follow-up appointments</w:t>
+            </w:r>
+          </w:p>
+        </w:tc>
+        <w:tc>
+          <w:tcPr>
+            <w:tcW w:w="3500" w:type="dxa"/>
+          </w:tcPr>
+          <w:p>
+            <w:pPr>
+              <w:pStyle w:val="NoSpacing"/>
+              <w:rPr>
+                <w:sz w:val="24"/>
+              </w:rPr>
+            </w:pPr>
+            <w:r>
+              <w:rPr>
+                <w:sz w:val="24"/>
+              </w:rPr>
+              <w:t>•</w:t>
+            </w:r>
+            <w:r>
+              <w:rPr>
+                <w:sz w:val="24"/>
+              </w:rPr>
+              <w:t xml:space="preserve">receipt of </w:t>
+            </w:r>
+            <w:r>
+              <w:rPr>
+                <w:sz w:val="24"/>
+              </w:rPr>
+              <w:t>general informational newsletters from the physician or diabetes support groups</w:t>
+            </w:r>
+          </w:p>
+        </w:tc>
+      </w:tr>
+    </w:tbl>
+    <w:p>
+      <w:pPr>
         <w:pStyle w:val="NoSpacing"/>
         <w:rPr>
           <w:sz w:val="24"/>
@@ -2542,10 +3049,11 @@
       </w:pPr>
     </w:p>
     <w:sectPr>
-      <w:pgSz w:w="12240" w:h="15840"/>
-      <w:pgMar w:top="1440" w:right="1440" w:bottom="1440" w:left="1440" w:header="708" w:footer="708" w:gutter="0"/>
+      <w:pgSz w:w="20163" w:h="12242" w:orient="landscape"/>
+      <w:pgMar w:top="1440" w:right="1440" w:bottom="1440" w:left="1440" w:header="709" w:footer="709" w:gutter="0"/>
       <w:cols w:space="708"/>
       <w:docGrid w:linePitch="360"/>
+      <w:printerSettings r:id="rId5"/>
     </w:sectPr>
   </w:body>
 </w:document>
@@ -3624,6 +4132,32 @@
       <w:szCs w:val="24"/>
       <w:lang w:val="en-US" w:eastAsia="en-US"/>
     </w:rPr>
+  </w:style>
+  <w:style w:type="table" w:styleId="TableGrid">
+    <w:name w:val="Table Grid"/>
+    <w:basedOn w:val="TableNormal"/>
+    <w:uiPriority w:val="59"/>
+    <w:rsid w:val="0057141E"/>
+    <w:pPr>
+      <w:spacing w:after="0" w:line="240" w:lineRule="auto"/>
+    </w:pPr>
+    <w:tblPr>
+      <w:tblInd w:w="0" w:type="dxa"/>
+      <w:tblBorders>
+        <w:top w:val="single" w:sz="4" w:space="0" w:color="000000" w:themeColor="text1"/>
+        <w:left w:val="single" w:sz="4" w:space="0" w:color="000000" w:themeColor="text1"/>
+        <w:bottom w:val="single" w:sz="4" w:space="0" w:color="000000" w:themeColor="text1"/>
+        <w:right w:val="single" w:sz="4" w:space="0" w:color="000000" w:themeColor="text1"/>
+        <w:insideH w:val="single" w:sz="4" w:space="0" w:color="000000" w:themeColor="text1"/>
+        <w:insideV w:val="single" w:sz="4" w:space="0" w:color="000000" w:themeColor="text1"/>
+      </w:tblBorders>
+      <w:tblCellMar>
+        <w:top w:w="0" w:type="dxa"/>
+        <w:left w:w="108" w:type="dxa"/>
+        <w:bottom w:w="0" w:type="dxa"/>
+        <w:right w:w="108" w:type="dxa"/>
+      </w:tblCellMar>
+    </w:tblPr>
   </w:style>
 </w:styles>
 </file>

</xml_diff>

<commit_message>
Updating the final report with the experience map from Jhony.
</commit_message>
<xml_diff>
--- a/P3_parts_and_report/VP.P3.Group[10].docx
+++ b/P3_parts_and_report/VP.P3.Group[10].docx
@@ -2560,9 +2560,6 @@
     <w:p>
       <w:pPr>
         <w:pStyle w:val="NoteLevel2"/>
-        <w:rPr>
-          <w:rFonts w:ascii="Calibri" w:hAnsi="Calibri"/>
-        </w:rPr>
       </w:pPr>
       <w:proofErr w:type="gramStart"/>
       <w:r>
@@ -2581,479 +2578,1442 @@
     </w:p>
     <w:p>
       <w:pPr>
-        <w:rPr>
-          <w:rFonts w:ascii="Calibri" w:hAnsi="Calibri"/>
-        </w:rPr>
-      </w:pPr>
-    </w:p>
-    <w:p>
-      <w:pPr>
-        <w:rPr>
-          <w:sz w:val="24"/>
-        </w:rPr>
-      </w:pPr>
-    </w:p>
-    <w:p>
-      <w:pPr>
-        <w:rPr>
-          <w:sz w:val="24"/>
-        </w:rPr>
-        <w:sectPr>
-          <w:pgSz w:w="12240" w:h="15840"/>
-          <w:pgMar w:top="1440" w:right="1440" w:bottom="1440" w:left="1440" w:header="708" w:footer="708" w:gutter="0"/>
-          <w:cols w:space="708"/>
-          <w:docGrid w:linePitch="360"/>
-        </w:sectPr>
-      </w:pPr>
-    </w:p>
-    <w:p>
-      <w:pPr>
-        <w:pStyle w:val="NoSpacing"/>
-        <w:rPr>
-          <w:b/>
-          <w:sz w:val="28"/>
-        </w:rPr>
-      </w:pPr>
-      <w:r>
-        <w:rPr>
-          <w:b/>
-          <w:sz w:val="28"/>
-        </w:rPr>
+        <w:spacing w:after="120" w:line="240" w:lineRule="auto"/>
+        <w:rPr>
+          <w:rFonts w:ascii="Calibri" w:hAnsi="Calibri"/>
+          <w:sz w:val="24"/>
+          <w:szCs w:val="20"/>
+        </w:rPr>
+      </w:pPr>
+      <w:r>
+        <w:br w:type="page"/>
+      </w:r>
+      <w:r>
+        <w:rPr>
+          <w:rFonts w:ascii="Calibri" w:hAnsi="Calibri"/>
+          <w:sz w:val="24"/>
+          <w:szCs w:val="20"/>
+        </w:rPr>
+        <w:t xml:space="preserve"> </w:t>
+      </w:r>
+    </w:p>
+    <w:p>
+      <w:pPr>
+        <w:pStyle w:val="Heading1"/>
+      </w:pPr>
+      <w:bookmarkStart w:id="1" w:name="h.y9s6yljn4tx0" w:colFirst="0" w:colLast="0"/>
+      <w:bookmarkEnd w:id="1"/>
+      <w:r>
         <w:t>Experience Map</w:t>
       </w:r>
     </w:p>
     <w:p>
       <w:pPr>
-        <w:pStyle w:val="NoSpacing"/>
-        <w:rPr>
-          <w:sz w:val="24"/>
-        </w:rPr>
-      </w:pPr>
-    </w:p>
-    <w:p>
-      <w:pPr>
-        <w:pStyle w:val="NoSpacing"/>
-        <w:rPr>
-          <w:sz w:val="24"/>
-        </w:rPr>
-      </w:pPr>
-      <w:r>
-        <w:rPr>
-          <w:sz w:val="24"/>
-        </w:rPr>
-        <w:t xml:space="preserve">The experience map focuses on the person’s experience after their diagnosis of diabetes. They </w:t>
-      </w:r>
-      <w:r>
-        <w:rPr>
-          <w:sz w:val="24"/>
-        </w:rPr>
-        <w:t>are introduced to the tools and techniques for managing diabetes, for establishing and maintaining a daily regimen.</w:t>
-      </w:r>
-    </w:p>
-    <w:p>
-      <w:pPr>
-        <w:pStyle w:val="NoSpacing"/>
-        <w:rPr>
-          <w:sz w:val="24"/>
-        </w:rPr>
-      </w:pPr>
-    </w:p>
-    <w:tbl>
-      <w:tblPr>
-        <w:tblStyle w:val="TableGrid"/>
-        <w:tblW w:w="0" w:type="auto"/>
-        <w:tblLook w:val="00BF"/>
-      </w:tblPr>
-      <w:tblGrid>
-        <w:gridCol w:w="3085"/>
-        <w:gridCol w:w="3260"/>
-        <w:gridCol w:w="4395"/>
-        <w:gridCol w:w="3259"/>
-        <w:gridCol w:w="3500"/>
-      </w:tblGrid>
-      <w:tr>
-        <w:tc>
-          <w:tcPr>
-            <w:tcW w:w="3085" w:type="dxa"/>
-          </w:tcPr>
-          <w:p>
-            <w:pPr>
-              <w:pStyle w:val="NoSpacing"/>
-              <w:jc w:val="center"/>
-              <w:rPr>
-                <w:b/>
-                <w:sz w:val="24"/>
-              </w:rPr>
-            </w:pPr>
-            <w:r>
-              <w:rPr>
-                <w:b/>
-                <w:sz w:val="24"/>
-              </w:rPr>
-              <w:t>ENTICE</w:t>
-            </w:r>
-          </w:p>
-        </w:tc>
-        <w:tc>
-          <w:tcPr>
-            <w:tcW w:w="3260" w:type="dxa"/>
-          </w:tcPr>
-          <w:p>
-            <w:pPr>
-              <w:pStyle w:val="NoSpacing"/>
-              <w:jc w:val="center"/>
-              <w:rPr>
-                <w:b/>
-                <w:sz w:val="24"/>
-              </w:rPr>
-            </w:pPr>
-            <w:r>
-              <w:rPr>
-                <w:b/>
-                <w:sz w:val="24"/>
-              </w:rPr>
-              <w:t>ENTER</w:t>
-            </w:r>
-          </w:p>
-        </w:tc>
-        <w:tc>
-          <w:tcPr>
-            <w:tcW w:w="4395" w:type="dxa"/>
-          </w:tcPr>
-          <w:p>
-            <w:pPr>
-              <w:pStyle w:val="NoSpacing"/>
-              <w:jc w:val="center"/>
-              <w:rPr>
-                <w:b/>
-                <w:sz w:val="24"/>
-              </w:rPr>
-            </w:pPr>
-            <w:r>
-              <w:rPr>
-                <w:b/>
-                <w:sz w:val="24"/>
-              </w:rPr>
-              <w:t>ENGAGE</w:t>
-            </w:r>
-          </w:p>
-        </w:tc>
-        <w:tc>
-          <w:tcPr>
-            <w:tcW w:w="3259" w:type="dxa"/>
-          </w:tcPr>
-          <w:p>
-            <w:pPr>
-              <w:pStyle w:val="NoSpacing"/>
-              <w:jc w:val="center"/>
-              <w:rPr>
-                <w:b/>
-                <w:sz w:val="24"/>
-              </w:rPr>
-            </w:pPr>
-            <w:r>
-              <w:rPr>
-                <w:b/>
-                <w:sz w:val="24"/>
-              </w:rPr>
-              <w:t>EXIT</w:t>
-            </w:r>
-          </w:p>
-        </w:tc>
-        <w:tc>
-          <w:tcPr>
-            <w:tcW w:w="3500" w:type="dxa"/>
-          </w:tcPr>
-          <w:p>
-            <w:pPr>
-              <w:pStyle w:val="NoSpacing"/>
-              <w:jc w:val="center"/>
-              <w:rPr>
-                <w:b/>
-                <w:sz w:val="24"/>
-              </w:rPr>
-            </w:pPr>
-            <w:r>
-              <w:rPr>
-                <w:b/>
-                <w:sz w:val="24"/>
-              </w:rPr>
-              <w:t>EXTEND</w:t>
-            </w:r>
-          </w:p>
-        </w:tc>
-      </w:tr>
-      <w:tr>
-        <w:tc>
-          <w:tcPr>
-            <w:tcW w:w="3085" w:type="dxa"/>
-          </w:tcPr>
-          <w:p>
-            <w:pPr>
-              <w:pStyle w:val="NoSpacing"/>
-              <w:rPr>
-                <w:sz w:val="24"/>
-              </w:rPr>
-            </w:pPr>
-            <w:r>
-              <w:rPr>
-                <w:sz w:val="24"/>
-              </w:rPr>
-              <w:t xml:space="preserve">•diabetes support group information about the promise of </w:t>
-            </w:r>
-            <w:r>
-              <w:rPr>
-                <w:sz w:val="24"/>
-              </w:rPr>
-              <w:t>quality of life by effectively</w:t>
-            </w:r>
-            <w:r>
-              <w:rPr>
-                <w:sz w:val="24"/>
-              </w:rPr>
-              <w:t xml:space="preserve"> managing</w:t>
-            </w:r>
-            <w:r>
-              <w:rPr>
-                <w:sz w:val="24"/>
-              </w:rPr>
-              <w:t xml:space="preserve"> diabetes</w:t>
-            </w:r>
-          </w:p>
-          <w:p>
-            <w:pPr>
-              <w:pStyle w:val="NoSpacing"/>
-              <w:rPr>
-                <w:sz w:val="24"/>
-              </w:rPr>
-            </w:pPr>
-          </w:p>
-          <w:p>
-            <w:pPr>
-              <w:pStyle w:val="NoSpacing"/>
-              <w:rPr>
-                <w:sz w:val="24"/>
-              </w:rPr>
-            </w:pPr>
-            <w:r>
-              <w:rPr>
-                <w:sz w:val="24"/>
-              </w:rPr>
-              <w:t xml:space="preserve">•marketing </w:t>
-            </w:r>
-            <w:r>
-              <w:rPr>
-                <w:sz w:val="24"/>
-              </w:rPr>
-              <w:t xml:space="preserve">by manufacturers </w:t>
-            </w:r>
-            <w:r>
-              <w:rPr>
-                <w:sz w:val="24"/>
-              </w:rPr>
-              <w:t>of blood glucose monitors</w:t>
-            </w:r>
-          </w:p>
-        </w:tc>
-        <w:tc>
-          <w:tcPr>
-            <w:tcW w:w="3260" w:type="dxa"/>
-          </w:tcPr>
-          <w:p>
-            <w:pPr>
-              <w:pStyle w:val="NoSpacing"/>
-              <w:rPr>
-                <w:sz w:val="24"/>
-              </w:rPr>
-            </w:pPr>
-            <w:r>
-              <w:rPr>
-                <w:sz w:val="24"/>
-              </w:rPr>
-              <w:t>•making appointments with physician, specialist, and other health care practitioners</w:t>
-            </w:r>
-          </w:p>
-          <w:p>
-            <w:pPr>
-              <w:pStyle w:val="NoSpacing"/>
-              <w:rPr>
-                <w:sz w:val="24"/>
-              </w:rPr>
-            </w:pPr>
-          </w:p>
-          <w:p>
-            <w:pPr>
-              <w:pStyle w:val="NoSpacing"/>
-              <w:rPr>
-                <w:sz w:val="24"/>
-              </w:rPr>
-            </w:pPr>
-            <w:r>
-              <w:rPr>
-                <w:sz w:val="24"/>
-              </w:rPr>
-              <w:t>•dispensing of monitoring devices by pharmacists</w:t>
-            </w:r>
-          </w:p>
-        </w:tc>
-        <w:tc>
-          <w:tcPr>
-            <w:tcW w:w="4395" w:type="dxa"/>
-          </w:tcPr>
-          <w:p>
-            <w:pPr>
-              <w:pStyle w:val="NoSpacing"/>
-              <w:rPr>
-                <w:sz w:val="24"/>
-              </w:rPr>
-            </w:pPr>
-            <w:r>
-              <w:rPr>
-                <w:sz w:val="24"/>
-              </w:rPr>
-              <w:t>•initial consultations with health care practitioners:</w:t>
-            </w:r>
-            <w:r>
-              <w:rPr>
-                <w:sz w:val="24"/>
-              </w:rPr>
-              <w:br/>
-              <w:t xml:space="preserve">   -physician who may teach them about the basics of managing diabetes</w:t>
-            </w:r>
-            <w:r>
-              <w:rPr>
-                <w:sz w:val="24"/>
-              </w:rPr>
-              <w:br/>
-              <w:t xml:space="preserve">   -dietician who provides nutritional advice</w:t>
-            </w:r>
-            <w:r>
-              <w:rPr>
-                <w:sz w:val="24"/>
-              </w:rPr>
-              <w:br/>
-              <w:t xml:space="preserve">   -clinic staff who provide training on the monitoring devices</w:t>
-            </w:r>
-          </w:p>
-          <w:p>
-            <w:pPr>
-              <w:pStyle w:val="NoSpacing"/>
-              <w:rPr>
-                <w:sz w:val="24"/>
-              </w:rPr>
-            </w:pPr>
-          </w:p>
-          <w:p>
-            <w:pPr>
-              <w:pStyle w:val="NoSpacing"/>
-              <w:rPr>
-                <w:sz w:val="24"/>
-              </w:rPr>
-            </w:pPr>
-            <w:r>
-              <w:rPr>
-                <w:sz w:val="24"/>
-              </w:rPr>
-              <w:t>•follow-up consultations with the physician, who will review the effectiveness of the person’s daily regimen, and will suggest adjustments</w:t>
-            </w:r>
-          </w:p>
-          <w:p>
-            <w:pPr>
-              <w:pStyle w:val="NoSpacing"/>
-              <w:rPr>
-                <w:sz w:val="24"/>
-              </w:rPr>
-            </w:pPr>
-          </w:p>
-          <w:p>
-            <w:pPr>
-              <w:pStyle w:val="NoSpacing"/>
-              <w:rPr>
-                <w:sz w:val="24"/>
-              </w:rPr>
-            </w:pPr>
-            <w:r>
-              <w:rPr>
-                <w:sz w:val="24"/>
-              </w:rPr>
-              <w:t>•the daily regimen: measuring blood glucose levels; adjusting the insulin booster dose; planning food intake and exercise</w:t>
-            </w:r>
-          </w:p>
-          <w:p>
-            <w:pPr>
-              <w:pStyle w:val="NoSpacing"/>
-              <w:rPr>
-                <w:sz w:val="24"/>
-              </w:rPr>
-            </w:pPr>
-          </w:p>
-        </w:tc>
-        <w:tc>
-          <w:tcPr>
-            <w:tcW w:w="3259" w:type="dxa"/>
-          </w:tcPr>
-          <w:p>
-            <w:pPr>
-              <w:pStyle w:val="NoSpacing"/>
-              <w:rPr>
-                <w:sz w:val="24"/>
-              </w:rPr>
-            </w:pPr>
-            <w:r>
-              <w:rPr>
-                <w:sz w:val="24"/>
-              </w:rPr>
-              <w:t>•scheduling follow-up appointments</w:t>
-            </w:r>
-          </w:p>
-        </w:tc>
-        <w:tc>
-          <w:tcPr>
-            <w:tcW w:w="3500" w:type="dxa"/>
-          </w:tcPr>
-          <w:p>
-            <w:pPr>
-              <w:pStyle w:val="NoSpacing"/>
-              <w:rPr>
-                <w:sz w:val="24"/>
-              </w:rPr>
-            </w:pPr>
-            <w:r>
-              <w:rPr>
-                <w:sz w:val="24"/>
-              </w:rPr>
-              <w:t>•</w:t>
-            </w:r>
-            <w:r>
-              <w:rPr>
-                <w:sz w:val="24"/>
-              </w:rPr>
-              <w:t xml:space="preserve">receipt of </w:t>
-            </w:r>
-            <w:r>
-              <w:rPr>
-                <w:sz w:val="24"/>
-              </w:rPr>
-              <w:t>general informational newsletters from the physician or diabetes support groups</w:t>
-            </w:r>
-          </w:p>
-        </w:tc>
-      </w:tr>
-    </w:tbl>
-    <w:p>
-      <w:pPr>
-        <w:pStyle w:val="NoSpacing"/>
-        <w:rPr>
-          <w:sz w:val="24"/>
-        </w:rPr>
-      </w:pPr>
-    </w:p>
+        <w:pStyle w:val="normal0"/>
+      </w:pPr>
+    </w:p>
+    <w:p>
+      <w:pPr>
+        <w:pStyle w:val="normal0"/>
+      </w:pPr>
+      <w:r>
+        <w:rPr>
+          <w:rFonts w:ascii="Times New Roman" w:eastAsia="Times New Roman" w:hAnsi="Times New Roman" w:cs="Times New Roman"/>
+          <w:b/>
+          <w:sz w:val="18"/>
+        </w:rPr>
+        <w:tab/>
+      </w:r>
+      <w:r>
+        <w:rPr>
+          <w:rFonts w:ascii="Times New Roman" w:eastAsia="Times New Roman" w:hAnsi="Times New Roman" w:cs="Times New Roman"/>
+          <w:sz w:val="24"/>
+        </w:rPr>
+        <w:t xml:space="preserve">In this section, the experience map for the problem is shown. This map shows the whole experience of someone with diabetes, since before the diagnosis, and passing through his/her whole experience with diabetes. This map was created based on interviews, questionnaires and observations made with seniors with diabetes. The experience map showed below has five different sections: </w:t>
+      </w:r>
+      <w:r>
+        <w:rPr>
+          <w:rFonts w:ascii="Times New Roman" w:eastAsia="Times New Roman" w:hAnsi="Times New Roman" w:cs="Times New Roman"/>
+          <w:i/>
+          <w:sz w:val="24"/>
+        </w:rPr>
+        <w:t>Entice, Enter, Engage, Exit, Extend.</w:t>
+      </w:r>
+      <w:r>
+        <w:rPr>
+          <w:rFonts w:ascii="Times New Roman" w:eastAsia="Times New Roman" w:hAnsi="Times New Roman" w:cs="Times New Roman"/>
+          <w:sz w:val="24"/>
+        </w:rPr>
+        <w:t xml:space="preserve"> Each of these sections has some attributes related to the section. </w:t>
+      </w:r>
+    </w:p>
+    <w:p>
+      <w:pPr>
+        <w:pStyle w:val="normal0"/>
+      </w:pPr>
+    </w:p>
+    <w:p>
+      <w:pPr>
+        <w:pStyle w:val="Heading1"/>
+      </w:pPr>
+      <w:bookmarkStart w:id="2" w:name="h.4v8w7ecyblsj" w:colFirst="0" w:colLast="0"/>
+      <w:bookmarkEnd w:id="2"/>
+      <w:r>
+        <w:t>Entice</w:t>
+      </w:r>
+    </w:p>
+    <w:p>
+      <w:pPr>
+        <w:pStyle w:val="normal0"/>
+      </w:pPr>
+      <w:r>
+        <w:rPr>
+          <w:sz w:val="24"/>
+        </w:rPr>
+        <w:t>In this section is found the causes that bring seniors to diabetes. These are what called their attention and the main causes for their problem.</w:t>
+      </w:r>
+    </w:p>
+    <w:p>
+      <w:pPr>
+        <w:pStyle w:val="Heading2"/>
+      </w:pPr>
+      <w:bookmarkStart w:id="3" w:name="h.fqovpkyb6nhr" w:colFirst="0" w:colLast="0"/>
+      <w:bookmarkEnd w:id="3"/>
+      <w:r>
+        <w:t>Sugar Desire</w:t>
+      </w:r>
+    </w:p>
+    <w:p>
+      <w:pPr>
+        <w:pStyle w:val="normal0"/>
+      </w:pPr>
+    </w:p>
+    <w:p>
+      <w:pPr>
+        <w:pStyle w:val="normal0"/>
+      </w:pPr>
+      <w:r>
+        <w:rPr>
+          <w:noProof/>
+        </w:rPr>
+        <w:drawing>
+          <wp:inline distT="114300" distB="114300" distL="114300" distR="114300">
+            <wp:extent cx="2493169" cy="1662113"/>
+            <wp:effectExtent l="0" t="0" r="0" b="0"/>
+            <wp:docPr id="1" name="image10.jpg" descr="candies.jpg"/>
+            <wp:cNvGraphicFramePr/>
+            <a:graphic xmlns:a="http://schemas.openxmlformats.org/drawingml/2006/main">
+              <a:graphicData uri="http://schemas.openxmlformats.org/drawingml/2006/picture">
+                <pic:pic xmlns:pic="http://schemas.openxmlformats.org/drawingml/2006/picture">
+                  <pic:nvPicPr>
+                    <pic:cNvPr id="0" name="image10.jpg" descr="candies.jpg"/>
+                    <pic:cNvPicPr preferRelativeResize="0"/>
+                  </pic:nvPicPr>
+                  <pic:blipFill>
+                    <a:blip r:embed="rId5"/>
+                    <a:srcRect/>
+                    <a:stretch>
+                      <a:fillRect/>
+                    </a:stretch>
+                  </pic:blipFill>
+                  <pic:spPr>
+                    <a:xfrm>
+                      <a:off x="0" y="0"/>
+                      <a:ext cx="2493169" cy="1662113"/>
+                    </a:xfrm>
+                    <a:prstGeom prst="rect">
+                      <a:avLst/>
+                    </a:prstGeom>
+                    <a:ln/>
+                  </pic:spPr>
+                </pic:pic>
+              </a:graphicData>
+            </a:graphic>
+          </wp:inline>
+        </w:drawing>
+      </w:r>
+      <w:r>
+        <w:rPr>
+          <w:noProof/>
+        </w:rPr>
+        <w:drawing>
+          <wp:inline distT="114300" distB="114300" distL="114300" distR="114300">
+            <wp:extent cx="2765994" cy="1528763"/>
+            <wp:effectExtent l="0" t="0" r="0" b="0"/>
+            <wp:docPr id="3" name="image13.jpg" descr="Chocolate-image-chocolate-36212107-1920-1061.jpg"/>
+            <wp:cNvGraphicFramePr/>
+            <a:graphic xmlns:a="http://schemas.openxmlformats.org/drawingml/2006/main">
+              <a:graphicData uri="http://schemas.openxmlformats.org/drawingml/2006/picture">
+                <pic:pic xmlns:pic="http://schemas.openxmlformats.org/drawingml/2006/picture">
+                  <pic:nvPicPr>
+                    <pic:cNvPr id="0" name="image13.jpg" descr="Chocolate-image-chocolate-36212107-1920-1061.jpg"/>
+                    <pic:cNvPicPr preferRelativeResize="0"/>
+                  </pic:nvPicPr>
+                  <pic:blipFill>
+                    <a:blip r:embed="rId6"/>
+                    <a:srcRect/>
+                    <a:stretch>
+                      <a:fillRect/>
+                    </a:stretch>
+                  </pic:blipFill>
+                  <pic:spPr>
+                    <a:xfrm>
+                      <a:off x="0" y="0"/>
+                      <a:ext cx="2765994" cy="1528763"/>
+                    </a:xfrm>
+                    <a:prstGeom prst="rect">
+                      <a:avLst/>
+                    </a:prstGeom>
+                    <a:ln/>
+                  </pic:spPr>
+                </pic:pic>
+              </a:graphicData>
+            </a:graphic>
+          </wp:inline>
+        </w:drawing>
+      </w:r>
+    </w:p>
+    <w:p>
+      <w:pPr>
+        <w:pStyle w:val="normal0"/>
+      </w:pPr>
+      <w:r>
+        <w:rPr>
+          <w:rFonts w:ascii="Times New Roman" w:eastAsia="Times New Roman" w:hAnsi="Times New Roman" w:cs="Times New Roman"/>
+          <w:sz w:val="20"/>
+        </w:rPr>
+        <w:t xml:space="preserve">Image 1: </w:t>
+      </w:r>
+      <w:hyperlink r:id="rId7">
+        <w:r>
+          <w:rPr>
+            <w:rFonts w:ascii="Times New Roman" w:eastAsia="Times New Roman" w:hAnsi="Times New Roman" w:cs="Times New Roman"/>
+            <w:sz w:val="20"/>
+          </w:rPr>
+          <w:t>consciouscooking.com</w:t>
+        </w:r>
+      </w:hyperlink>
+      <w:proofErr w:type="gramStart"/>
+      <w:r>
+        <w:rPr>
+          <w:rFonts w:ascii="Times New Roman" w:eastAsia="Times New Roman" w:hAnsi="Times New Roman" w:cs="Times New Roman"/>
+          <w:sz w:val="20"/>
+        </w:rPr>
+        <w:t xml:space="preserve">                               Image</w:t>
+      </w:r>
+      <w:proofErr w:type="gramEnd"/>
+      <w:r>
+        <w:rPr>
+          <w:rFonts w:ascii="Times New Roman" w:eastAsia="Times New Roman" w:hAnsi="Times New Roman" w:cs="Times New Roman"/>
+          <w:sz w:val="20"/>
+        </w:rPr>
+        <w:t xml:space="preserve"> 2: </w:t>
+      </w:r>
+      <w:hyperlink r:id="rId8">
+        <w:r>
+          <w:rPr>
+            <w:rFonts w:ascii="Times New Roman" w:eastAsia="Times New Roman" w:hAnsi="Times New Roman" w:cs="Times New Roman"/>
+            <w:sz w:val="20"/>
+          </w:rPr>
+          <w:t>images6.fanpop.com</w:t>
+        </w:r>
+      </w:hyperlink>
+    </w:p>
+    <w:p>
+      <w:pPr>
+        <w:pStyle w:val="normal0"/>
+      </w:pPr>
+    </w:p>
+    <w:p>
+      <w:pPr>
+        <w:pStyle w:val="normal0"/>
+      </w:pPr>
+      <w:r>
+        <w:rPr>
+          <w:rFonts w:ascii="Times New Roman" w:eastAsia="Times New Roman" w:hAnsi="Times New Roman" w:cs="Times New Roman"/>
+          <w:sz w:val="24"/>
+        </w:rPr>
+        <w:t>Usually, before being diagnosed with diabetes, the senior was used to have a non-healthy diet. The desire for sugar is one of the major causes for the diabetes.</w:t>
+      </w:r>
+    </w:p>
+    <w:p>
+      <w:pPr>
+        <w:pStyle w:val="Heading2"/>
+      </w:pPr>
+      <w:bookmarkStart w:id="4" w:name="h.y3kzwjp0yypd" w:colFirst="0" w:colLast="0"/>
+      <w:bookmarkEnd w:id="4"/>
+      <w:r>
+        <w:t>Failing the promise of returning to a health lifestyle</w:t>
+      </w:r>
+    </w:p>
+    <w:p>
+      <w:pPr>
+        <w:pStyle w:val="normal0"/>
+      </w:pPr>
+      <w:r>
+        <w:rPr>
+          <w:noProof/>
+        </w:rPr>
+        <w:drawing>
+          <wp:inline distT="114300" distB="114300" distL="114300" distR="114300">
+            <wp:extent cx="1852613" cy="1605598"/>
+            <wp:effectExtent l="0" t="0" r="0" b="0"/>
+            <wp:docPr id="4" name="image14.jpg" descr="woman-crying-running-makeup-400x400.jpg"/>
+            <wp:cNvGraphicFramePr/>
+            <a:graphic xmlns:a="http://schemas.openxmlformats.org/drawingml/2006/main">
+              <a:graphicData uri="http://schemas.openxmlformats.org/drawingml/2006/picture">
+                <pic:pic xmlns:pic="http://schemas.openxmlformats.org/drawingml/2006/picture">
+                  <pic:nvPicPr>
+                    <pic:cNvPr id="0" name="image14.jpg" descr="woman-crying-running-makeup-400x400.jpg"/>
+                    <pic:cNvPicPr preferRelativeResize="0"/>
+                  </pic:nvPicPr>
+                  <pic:blipFill>
+                    <a:blip r:embed="rId9"/>
+                    <a:srcRect/>
+                    <a:stretch>
+                      <a:fillRect/>
+                    </a:stretch>
+                  </pic:blipFill>
+                  <pic:spPr>
+                    <a:xfrm>
+                      <a:off x="0" y="0"/>
+                      <a:ext cx="1852613" cy="1605598"/>
+                    </a:xfrm>
+                    <a:prstGeom prst="rect">
+                      <a:avLst/>
+                    </a:prstGeom>
+                    <a:ln/>
+                  </pic:spPr>
+                </pic:pic>
+              </a:graphicData>
+            </a:graphic>
+          </wp:inline>
+        </w:drawing>
+      </w:r>
+    </w:p>
+    <w:p>
+      <w:pPr>
+        <w:pStyle w:val="normal0"/>
+      </w:pPr>
+      <w:r>
+        <w:rPr>
+          <w:sz w:val="20"/>
+        </w:rPr>
+        <w:t>Image 3: img2.timeinc.net</w:t>
+      </w:r>
+    </w:p>
+    <w:p>
+      <w:pPr>
+        <w:pStyle w:val="normal0"/>
+      </w:pPr>
+      <w:r>
+        <w:rPr>
+          <w:sz w:val="24"/>
+        </w:rPr>
+        <w:t>The seniors usually made health resolutions before being diagnosed, but they have never been able to fulfill them.</w:t>
+      </w:r>
+    </w:p>
+    <w:p>
+      <w:pPr>
+        <w:pStyle w:val="Heading1"/>
+      </w:pPr>
+      <w:bookmarkStart w:id="5" w:name="h.aqmz7qs6maly" w:colFirst="0" w:colLast="0"/>
+      <w:bookmarkEnd w:id="5"/>
+      <w:r>
+        <w:t>Enter</w:t>
+      </w:r>
+    </w:p>
+    <w:p>
+      <w:pPr>
+        <w:pStyle w:val="normal0"/>
+      </w:pPr>
+      <w:r>
+        <w:rPr>
+          <w:sz w:val="24"/>
+        </w:rPr>
+        <w:t>In this section is found the beginning of their lives within diabetes.</w:t>
+      </w:r>
+    </w:p>
+    <w:p>
+      <w:pPr>
+        <w:pStyle w:val="normal0"/>
+      </w:pPr>
+    </w:p>
+    <w:p>
+      <w:pPr>
+        <w:pStyle w:val="Heading2"/>
+      </w:pPr>
+      <w:bookmarkStart w:id="6" w:name="h.z7vxyek0r72w" w:colFirst="0" w:colLast="0"/>
+      <w:bookmarkEnd w:id="6"/>
+      <w:r>
+        <w:t>Diagnosis</w:t>
+      </w:r>
+      <w:r>
+        <w:rPr>
+          <w:noProof/>
+        </w:rPr>
+        <w:drawing>
+          <wp:anchor distT="114300" distB="114300" distL="114300" distR="114300" simplePos="0" relativeHeight="251659264" behindDoc="0" locked="0" layoutInCell="0" allowOverlap="0">
+            <wp:simplePos x="0" y="0"/>
+            <wp:positionH relativeFrom="margin">
+              <wp:posOffset>-114299</wp:posOffset>
+            </wp:positionH>
+            <wp:positionV relativeFrom="paragraph">
+              <wp:posOffset>371475</wp:posOffset>
+            </wp:positionV>
+            <wp:extent cx="2660650" cy="1995488"/>
+            <wp:effectExtent l="0" t="0" r="0" b="0"/>
+            <wp:wrapTopAndBottom distT="114300" distB="114300"/>
+            <wp:docPr id="5" name="image15.jpg" descr="hemochromatosis-diagnosis.jpg"/>
+            <wp:cNvGraphicFramePr/>
+            <a:graphic xmlns:a="http://schemas.openxmlformats.org/drawingml/2006/main">
+              <a:graphicData uri="http://schemas.openxmlformats.org/drawingml/2006/picture">
+                <pic:pic xmlns:pic="http://schemas.openxmlformats.org/drawingml/2006/picture">
+                  <pic:nvPicPr>
+                    <pic:cNvPr id="0" name="image15.jpg" descr="hemochromatosis-diagnosis.jpg"/>
+                    <pic:cNvPicPr preferRelativeResize="0"/>
+                  </pic:nvPicPr>
+                  <pic:blipFill>
+                    <a:blip r:embed="rId10"/>
+                    <a:srcRect/>
+                    <a:stretch>
+                      <a:fillRect/>
+                    </a:stretch>
+                  </pic:blipFill>
+                  <pic:spPr>
+                    <a:xfrm>
+                      <a:off x="0" y="0"/>
+                      <a:ext cx="2660650" cy="1995488"/>
+                    </a:xfrm>
+                    <a:prstGeom prst="rect">
+                      <a:avLst/>
+                    </a:prstGeom>
+                    <a:ln/>
+                  </pic:spPr>
+                </pic:pic>
+              </a:graphicData>
+            </a:graphic>
+          </wp:anchor>
+        </w:drawing>
+      </w:r>
+    </w:p>
+    <w:p>
+      <w:pPr>
+        <w:pStyle w:val="normal0"/>
+      </w:pPr>
+      <w:r>
+        <w:rPr>
+          <w:sz w:val="20"/>
+        </w:rPr>
+        <w:t>Image 4: hemochromatosisdna.com</w:t>
+      </w:r>
+    </w:p>
+    <w:p>
+      <w:pPr>
+        <w:pStyle w:val="normal0"/>
+      </w:pPr>
+    </w:p>
+    <w:p>
+      <w:pPr>
+        <w:pStyle w:val="normal0"/>
+      </w:pPr>
+      <w:r>
+        <w:rPr>
+          <w:sz w:val="24"/>
+        </w:rPr>
+        <w:t xml:space="preserve">The diagnosis is the entrance mark for their lives with diabetes. After being diagnosed, a lot of changes in their lifestyle </w:t>
+      </w:r>
+      <w:proofErr w:type="gramStart"/>
+      <w:r>
+        <w:rPr>
+          <w:sz w:val="24"/>
+        </w:rPr>
+        <w:t>occurs</w:t>
+      </w:r>
+      <w:proofErr w:type="gramEnd"/>
+      <w:r>
+        <w:rPr>
+          <w:sz w:val="24"/>
+        </w:rPr>
+        <w:t>.</w:t>
+      </w:r>
+    </w:p>
+    <w:p>
+      <w:pPr>
+        <w:pStyle w:val="normal0"/>
+      </w:pPr>
+    </w:p>
+    <w:p>
+      <w:pPr>
+        <w:pStyle w:val="Heading2"/>
+      </w:pPr>
+      <w:bookmarkStart w:id="7" w:name="h.ryz4ademsgbq" w:colFirst="0" w:colLast="0"/>
+      <w:bookmarkEnd w:id="7"/>
+      <w:r>
+        <w:t>Habit changes</w:t>
+      </w:r>
+    </w:p>
+    <w:p>
+      <w:pPr>
+        <w:pStyle w:val="Heading2"/>
+      </w:pPr>
+      <w:bookmarkStart w:id="8" w:name="h.9vrsyc7kilx" w:colFirst="0" w:colLast="0"/>
+      <w:bookmarkEnd w:id="8"/>
+      <w:r>
+        <w:rPr>
+          <w:noProof/>
+        </w:rPr>
+        <w:drawing>
+          <wp:inline distT="114300" distB="114300" distL="114300" distR="114300">
+            <wp:extent cx="2460994" cy="1763712"/>
+            <wp:effectExtent l="0" t="0" r="0" b="0"/>
+            <wp:docPr id="7" name="image19.jpg" descr="Changing.jpg"/>
+            <wp:cNvGraphicFramePr/>
+            <a:graphic xmlns:a="http://schemas.openxmlformats.org/drawingml/2006/main">
+              <a:graphicData uri="http://schemas.openxmlformats.org/drawingml/2006/picture">
+                <pic:pic xmlns:pic="http://schemas.openxmlformats.org/drawingml/2006/picture">
+                  <pic:nvPicPr>
+                    <pic:cNvPr id="0" name="image19.jpg" descr="Changing.jpg"/>
+                    <pic:cNvPicPr preferRelativeResize="0"/>
+                  </pic:nvPicPr>
+                  <pic:blipFill>
+                    <a:blip r:embed="rId11"/>
+                    <a:srcRect/>
+                    <a:stretch>
+                      <a:fillRect/>
+                    </a:stretch>
+                  </pic:blipFill>
+                  <pic:spPr>
+                    <a:xfrm>
+                      <a:off x="0" y="0"/>
+                      <a:ext cx="2460994" cy="1763712"/>
+                    </a:xfrm>
+                    <a:prstGeom prst="rect">
+                      <a:avLst/>
+                    </a:prstGeom>
+                    <a:ln/>
+                  </pic:spPr>
+                </pic:pic>
+              </a:graphicData>
+            </a:graphic>
+          </wp:inline>
+        </w:drawing>
+      </w:r>
+    </w:p>
+    <w:p>
+      <w:pPr>
+        <w:pStyle w:val="normal0"/>
+      </w:pPr>
+      <w:r>
+        <w:rPr>
+          <w:sz w:val="20"/>
+        </w:rPr>
+        <w:t>Image 5: lifestyleupdated.com</w:t>
+      </w:r>
+    </w:p>
+    <w:p>
+      <w:pPr>
+        <w:pStyle w:val="normal0"/>
+      </w:pPr>
+    </w:p>
+    <w:p>
+      <w:pPr>
+        <w:pStyle w:val="normal0"/>
+      </w:pPr>
+      <w:r>
+        <w:rPr>
+          <w:sz w:val="24"/>
+        </w:rPr>
+        <w:t>A big amount of changes occurs in the daily life after being diagnosed with diabetes. Since diet changes until the need of exercise, any change is made in order to get better life conditions.</w:t>
+      </w:r>
+    </w:p>
+    <w:p>
+      <w:pPr>
+        <w:pStyle w:val="Heading2"/>
+      </w:pPr>
+      <w:bookmarkStart w:id="9" w:name="h.d09l7ip0skd4" w:colFirst="0" w:colLast="0"/>
+      <w:bookmarkEnd w:id="9"/>
+      <w:r>
+        <w:t xml:space="preserve">Training </w:t>
+      </w:r>
+    </w:p>
+    <w:p>
+      <w:pPr>
+        <w:pStyle w:val="normal0"/>
+      </w:pPr>
+      <w:r>
+        <w:rPr>
+          <w:noProof/>
+        </w:rPr>
+        <w:drawing>
+          <wp:inline distT="114300" distB="114300" distL="114300" distR="114300">
+            <wp:extent cx="2728913" cy="2076346"/>
+            <wp:effectExtent l="0" t="0" r="0" b="0"/>
+            <wp:docPr id="10" name="image22.jpg" descr="training.jpg"/>
+            <wp:cNvGraphicFramePr/>
+            <a:graphic xmlns:a="http://schemas.openxmlformats.org/drawingml/2006/main">
+              <a:graphicData uri="http://schemas.openxmlformats.org/drawingml/2006/picture">
+                <pic:pic xmlns:pic="http://schemas.openxmlformats.org/drawingml/2006/picture">
+                  <pic:nvPicPr>
+                    <pic:cNvPr id="0" name="image22.jpg" descr="training.jpg"/>
+                    <pic:cNvPicPr preferRelativeResize="0"/>
+                  </pic:nvPicPr>
+                  <pic:blipFill>
+                    <a:blip r:embed="rId12"/>
+                    <a:srcRect/>
+                    <a:stretch>
+                      <a:fillRect/>
+                    </a:stretch>
+                  </pic:blipFill>
+                  <pic:spPr>
+                    <a:xfrm>
+                      <a:off x="0" y="0"/>
+                      <a:ext cx="2728913" cy="2076346"/>
+                    </a:xfrm>
+                    <a:prstGeom prst="rect">
+                      <a:avLst/>
+                    </a:prstGeom>
+                    <a:ln/>
+                  </pic:spPr>
+                </pic:pic>
+              </a:graphicData>
+            </a:graphic>
+          </wp:inline>
+        </w:drawing>
+      </w:r>
+    </w:p>
+    <w:p>
+      <w:pPr>
+        <w:pStyle w:val="normal0"/>
+      </w:pPr>
+      <w:r>
+        <w:rPr>
+          <w:sz w:val="20"/>
+        </w:rPr>
+        <w:t xml:space="preserve">Image 6: </w:t>
+      </w:r>
+      <w:hyperlink r:id="rId13">
+        <w:r>
+          <w:rPr>
+            <w:sz w:val="20"/>
+          </w:rPr>
+          <w:t>designvisionaries.com</w:t>
+        </w:r>
+      </w:hyperlink>
+    </w:p>
+    <w:p>
+      <w:pPr>
+        <w:pStyle w:val="normal0"/>
+      </w:pPr>
+    </w:p>
+    <w:p>
+      <w:pPr>
+        <w:pStyle w:val="normal0"/>
+      </w:pPr>
+      <w:r>
+        <w:rPr>
+          <w:sz w:val="24"/>
+        </w:rPr>
+        <w:t xml:space="preserve">Due to big amount of habit changes, people diagnosed with diabetes need </w:t>
+      </w:r>
+      <w:proofErr w:type="spellStart"/>
+      <w:r>
+        <w:rPr>
+          <w:sz w:val="24"/>
+        </w:rPr>
+        <w:t>trainment</w:t>
+      </w:r>
+      <w:proofErr w:type="spellEnd"/>
+      <w:r>
+        <w:rPr>
+          <w:sz w:val="24"/>
+        </w:rPr>
+        <w:t xml:space="preserve"> to correctly use the monitors, or to correctly follow a good lifestyle. Sometimes </w:t>
+      </w:r>
+      <w:proofErr w:type="gramStart"/>
+      <w:r>
+        <w:rPr>
+          <w:sz w:val="24"/>
+        </w:rPr>
+        <w:t xml:space="preserve">this </w:t>
+      </w:r>
+      <w:proofErr w:type="spellStart"/>
+      <w:r>
+        <w:rPr>
+          <w:sz w:val="24"/>
+        </w:rPr>
+        <w:t>trainment</w:t>
+      </w:r>
+      <w:proofErr w:type="spellEnd"/>
+      <w:r>
+        <w:rPr>
+          <w:sz w:val="24"/>
+        </w:rPr>
+        <w:t xml:space="preserve"> step do</w:t>
+      </w:r>
+      <w:proofErr w:type="gramEnd"/>
+      <w:r>
+        <w:rPr>
+          <w:sz w:val="24"/>
+        </w:rPr>
+        <w:t xml:space="preserve"> not occur, with can cause trouble for the patient.</w:t>
+      </w:r>
+    </w:p>
+    <w:p>
+      <w:pPr>
+        <w:pStyle w:val="normal0"/>
+      </w:pPr>
+    </w:p>
+    <w:p>
+      <w:pPr>
+        <w:pStyle w:val="Heading1"/>
+      </w:pPr>
+      <w:bookmarkStart w:id="10" w:name="h.ijnurck0pt5o" w:colFirst="0" w:colLast="0"/>
+      <w:bookmarkEnd w:id="10"/>
+      <w:r>
+        <w:t>Engage</w:t>
+      </w:r>
+    </w:p>
+    <w:p>
+      <w:pPr>
+        <w:pStyle w:val="normal0"/>
+      </w:pPr>
+      <w:r>
+        <w:rPr>
+          <w:sz w:val="24"/>
+        </w:rPr>
+        <w:t>In this section is found what occurs during their lives within diabetes.</w:t>
+      </w:r>
+    </w:p>
+    <w:p>
+      <w:pPr>
+        <w:pStyle w:val="normal0"/>
+      </w:pPr>
+    </w:p>
+    <w:p>
+      <w:pPr>
+        <w:pStyle w:val="Heading2"/>
+      </w:pPr>
+      <w:bookmarkStart w:id="11" w:name="h.z2tvrskk2uuj" w:colFirst="0" w:colLast="0"/>
+      <w:bookmarkEnd w:id="11"/>
+      <w:r>
+        <w:t>Symptoms</w:t>
+      </w:r>
+    </w:p>
+    <w:p>
+      <w:pPr>
+        <w:pStyle w:val="normal0"/>
+      </w:pPr>
+      <w:r>
+        <w:rPr>
+          <w:noProof/>
+        </w:rPr>
+        <w:drawing>
+          <wp:inline distT="114300" distB="114300" distL="114300" distR="114300">
+            <wp:extent cx="3157538" cy="1322451"/>
+            <wp:effectExtent l="0" t="0" r="0" b="0"/>
+            <wp:docPr id="9" name="image21.jpg" descr="Diabetes-symptoms.jpg"/>
+            <wp:cNvGraphicFramePr/>
+            <a:graphic xmlns:a="http://schemas.openxmlformats.org/drawingml/2006/main">
+              <a:graphicData uri="http://schemas.openxmlformats.org/drawingml/2006/picture">
+                <pic:pic xmlns:pic="http://schemas.openxmlformats.org/drawingml/2006/picture">
+                  <pic:nvPicPr>
+                    <pic:cNvPr id="0" name="image21.jpg" descr="Diabetes-symptoms.jpg"/>
+                    <pic:cNvPicPr preferRelativeResize="0"/>
+                  </pic:nvPicPr>
+                  <pic:blipFill>
+                    <a:blip r:embed="rId14"/>
+                    <a:srcRect/>
+                    <a:stretch>
+                      <a:fillRect/>
+                    </a:stretch>
+                  </pic:blipFill>
+                  <pic:spPr>
+                    <a:xfrm>
+                      <a:off x="0" y="0"/>
+                      <a:ext cx="3157538" cy="1322451"/>
+                    </a:xfrm>
+                    <a:prstGeom prst="rect">
+                      <a:avLst/>
+                    </a:prstGeom>
+                    <a:ln/>
+                  </pic:spPr>
+                </pic:pic>
+              </a:graphicData>
+            </a:graphic>
+          </wp:inline>
+        </w:drawing>
+      </w:r>
+    </w:p>
+    <w:p>
+      <w:pPr>
+        <w:pStyle w:val="normal0"/>
+      </w:pPr>
+      <w:r>
+        <w:rPr>
+          <w:sz w:val="20"/>
+        </w:rPr>
+        <w:t>Image 7:wikieducator.org</w:t>
+      </w:r>
+    </w:p>
+    <w:p>
+      <w:pPr>
+        <w:pStyle w:val="normal0"/>
+      </w:pPr>
+    </w:p>
+    <w:p>
+      <w:pPr>
+        <w:pStyle w:val="normal0"/>
+      </w:pPr>
+      <w:r>
+        <w:rPr>
+          <w:sz w:val="20"/>
+        </w:rPr>
+        <w:t xml:space="preserve">During their whole live with diabetes, usually they will suffer some symptoms and need to take the exactly medicine to deal with that. </w:t>
+      </w:r>
+    </w:p>
+    <w:p>
+      <w:pPr>
+        <w:pStyle w:val="normal0"/>
+      </w:pPr>
+    </w:p>
+    <w:p>
+      <w:pPr>
+        <w:pStyle w:val="Heading2"/>
+      </w:pPr>
+      <w:bookmarkStart w:id="12" w:name="h.a4sfblk6j7qg" w:colFirst="0" w:colLast="0"/>
+      <w:bookmarkEnd w:id="12"/>
+      <w:r>
+        <w:t>Doctor visits</w:t>
+      </w:r>
+    </w:p>
+    <w:p>
+      <w:pPr>
+        <w:pStyle w:val="normal0"/>
+      </w:pPr>
+      <w:r>
+        <w:rPr>
+          <w:noProof/>
+        </w:rPr>
+        <w:drawing>
+          <wp:inline distT="114300" distB="114300" distL="114300" distR="114300">
+            <wp:extent cx="1966913" cy="2827437"/>
+            <wp:effectExtent l="0" t="0" r="0" b="0"/>
+            <wp:docPr id="2" name="image12.jpg" descr="doctor-visit.jpg"/>
+            <wp:cNvGraphicFramePr/>
+            <a:graphic xmlns:a="http://schemas.openxmlformats.org/drawingml/2006/main">
+              <a:graphicData uri="http://schemas.openxmlformats.org/drawingml/2006/picture">
+                <pic:pic xmlns:pic="http://schemas.openxmlformats.org/drawingml/2006/picture">
+                  <pic:nvPicPr>
+                    <pic:cNvPr id="0" name="image12.jpg" descr="doctor-visit.jpg"/>
+                    <pic:cNvPicPr preferRelativeResize="0"/>
+                  </pic:nvPicPr>
+                  <pic:blipFill>
+                    <a:blip r:embed="rId15"/>
+                    <a:srcRect/>
+                    <a:stretch>
+                      <a:fillRect/>
+                    </a:stretch>
+                  </pic:blipFill>
+                  <pic:spPr>
+                    <a:xfrm>
+                      <a:off x="0" y="0"/>
+                      <a:ext cx="1966913" cy="2827437"/>
+                    </a:xfrm>
+                    <a:prstGeom prst="rect">
+                      <a:avLst/>
+                    </a:prstGeom>
+                    <a:ln/>
+                  </pic:spPr>
+                </pic:pic>
+              </a:graphicData>
+            </a:graphic>
+          </wp:inline>
+        </w:drawing>
+      </w:r>
+    </w:p>
+    <w:p>
+      <w:pPr>
+        <w:pStyle w:val="normal0"/>
+      </w:pPr>
+      <w:r>
+        <w:rPr>
+          <w:sz w:val="20"/>
+        </w:rPr>
+        <w:t>Image 8: tricare4u.com</w:t>
+      </w:r>
+    </w:p>
+    <w:p>
+      <w:pPr>
+        <w:pStyle w:val="normal0"/>
+      </w:pPr>
+    </w:p>
+    <w:p>
+      <w:pPr>
+        <w:pStyle w:val="normal0"/>
+      </w:pPr>
+      <w:r>
+        <w:rPr>
+          <w:sz w:val="24"/>
+        </w:rPr>
+        <w:t>Frequently, the person managing his/her diabetes will need to learn to self-manage. However, the presence of a doctor is not avoided. Usually, consults with doctors will occur to make sure that everything is being done right.</w:t>
+      </w:r>
+    </w:p>
+    <w:p>
+      <w:pPr>
+        <w:pStyle w:val="normal0"/>
+      </w:pPr>
+    </w:p>
+    <w:p>
+      <w:pPr>
+        <w:pStyle w:val="Heading2"/>
+      </w:pPr>
+      <w:bookmarkStart w:id="13" w:name="h.irqro7lrtl3" w:colFirst="0" w:colLast="0"/>
+      <w:bookmarkEnd w:id="13"/>
+      <w:r>
+        <w:t>Good lifestyle</w:t>
+      </w:r>
+    </w:p>
+    <w:p>
+      <w:pPr>
+        <w:pStyle w:val="normal0"/>
+      </w:pPr>
+      <w:r>
+        <w:rPr>
+          <w:noProof/>
+        </w:rPr>
+        <w:drawing>
+          <wp:inline distT="114300" distB="114300" distL="114300" distR="114300">
+            <wp:extent cx="2450306" cy="1633538"/>
+            <wp:effectExtent l="0" t="0" r="0" b="0"/>
+            <wp:docPr id="13" name="image25.jpg" descr="image004.jpg"/>
+            <wp:cNvGraphicFramePr/>
+            <a:graphic xmlns:a="http://schemas.openxmlformats.org/drawingml/2006/main">
+              <a:graphicData uri="http://schemas.openxmlformats.org/drawingml/2006/picture">
+                <pic:pic xmlns:pic="http://schemas.openxmlformats.org/drawingml/2006/picture">
+                  <pic:nvPicPr>
+                    <pic:cNvPr id="0" name="image25.jpg" descr="image004.jpg"/>
+                    <pic:cNvPicPr preferRelativeResize="0"/>
+                  </pic:nvPicPr>
+                  <pic:blipFill>
+                    <a:blip r:embed="rId16"/>
+                    <a:srcRect/>
+                    <a:stretch>
+                      <a:fillRect/>
+                    </a:stretch>
+                  </pic:blipFill>
+                  <pic:spPr>
+                    <a:xfrm>
+                      <a:off x="0" y="0"/>
+                      <a:ext cx="2450306" cy="1633538"/>
+                    </a:xfrm>
+                    <a:prstGeom prst="rect">
+                      <a:avLst/>
+                    </a:prstGeom>
+                    <a:ln/>
+                  </pic:spPr>
+                </pic:pic>
+              </a:graphicData>
+            </a:graphic>
+          </wp:inline>
+        </w:drawing>
+      </w:r>
+    </w:p>
+    <w:p>
+      <w:pPr>
+        <w:pStyle w:val="normal0"/>
+      </w:pPr>
+      <w:r>
+        <w:rPr>
+          <w:sz w:val="20"/>
+        </w:rPr>
+        <w:t>Image 9: med-health.net</w:t>
+      </w:r>
+    </w:p>
+    <w:p>
+      <w:pPr>
+        <w:pStyle w:val="normal0"/>
+      </w:pPr>
+    </w:p>
+    <w:p>
+      <w:pPr>
+        <w:pStyle w:val="normal0"/>
+      </w:pPr>
+      <w:r>
+        <w:rPr>
+          <w:sz w:val="24"/>
+        </w:rPr>
+        <w:t>Keeping a good lifestyle will be always necessary to avoid trouble for a diabetic. A good lifestyle can decrease the number and the frequency of the symptoms.</w:t>
+      </w:r>
+    </w:p>
+    <w:p>
+      <w:pPr>
+        <w:pStyle w:val="normal0"/>
+      </w:pPr>
+    </w:p>
+    <w:p>
+      <w:pPr>
+        <w:pStyle w:val="Heading2"/>
+      </w:pPr>
+      <w:bookmarkStart w:id="14" w:name="h.k8f5ozr0c39n" w:colFirst="0" w:colLast="0"/>
+      <w:bookmarkEnd w:id="14"/>
+      <w:r>
+        <w:t>Using monitors</w:t>
+      </w:r>
+    </w:p>
+    <w:p>
+      <w:pPr>
+        <w:pStyle w:val="normal0"/>
+      </w:pPr>
+      <w:r>
+        <w:rPr>
+          <w:noProof/>
+        </w:rPr>
+        <w:drawing>
+          <wp:inline distT="114300" distB="114300" distL="114300" distR="114300">
+            <wp:extent cx="2857500" cy="1895475"/>
+            <wp:effectExtent l="0" t="0" r="0" b="0"/>
+            <wp:docPr id="11" name="image23.jpg" descr="causesofhighbloodsugarreader.jpg"/>
+            <wp:cNvGraphicFramePr/>
+            <a:graphic xmlns:a="http://schemas.openxmlformats.org/drawingml/2006/main">
+              <a:graphicData uri="http://schemas.openxmlformats.org/drawingml/2006/picture">
+                <pic:pic xmlns:pic="http://schemas.openxmlformats.org/drawingml/2006/picture">
+                  <pic:nvPicPr>
+                    <pic:cNvPr id="0" name="image23.jpg" descr="causesofhighbloodsugarreader.jpg"/>
+                    <pic:cNvPicPr preferRelativeResize="0"/>
+                  </pic:nvPicPr>
+                  <pic:blipFill>
+                    <a:blip r:embed="rId17"/>
+                    <a:srcRect/>
+                    <a:stretch>
+                      <a:fillRect/>
+                    </a:stretch>
+                  </pic:blipFill>
+                  <pic:spPr>
+                    <a:xfrm>
+                      <a:off x="0" y="0"/>
+                      <a:ext cx="2857500" cy="1895475"/>
+                    </a:xfrm>
+                    <a:prstGeom prst="rect">
+                      <a:avLst/>
+                    </a:prstGeom>
+                    <a:ln/>
+                  </pic:spPr>
+                </pic:pic>
+              </a:graphicData>
+            </a:graphic>
+          </wp:inline>
+        </w:drawing>
+      </w:r>
+    </w:p>
+    <w:p>
+      <w:pPr>
+        <w:pStyle w:val="normal0"/>
+      </w:pPr>
+      <w:r>
+        <w:rPr>
+          <w:sz w:val="20"/>
+        </w:rPr>
+        <w:t>Image 10: raw-food-health.net</w:t>
+      </w:r>
+    </w:p>
+    <w:p>
+      <w:pPr>
+        <w:pStyle w:val="normal0"/>
+      </w:pPr>
+    </w:p>
+    <w:p>
+      <w:pPr>
+        <w:pStyle w:val="normal0"/>
+      </w:pPr>
+      <w:r>
+        <w:rPr>
+          <w:sz w:val="24"/>
+        </w:rPr>
+        <w:t>Usually, the person managing his/her diabetes will need to use some monitors to guide him/her in the management. These devices are essential for their lives because of the importance in knowing the real glucose levels.</w:t>
+      </w:r>
+    </w:p>
+    <w:p>
+      <w:pPr>
+        <w:pStyle w:val="Heading1"/>
+      </w:pPr>
+      <w:bookmarkStart w:id="15" w:name="h.vzmrzu81k8e4" w:colFirst="0" w:colLast="0"/>
+      <w:bookmarkEnd w:id="15"/>
+      <w:r>
+        <w:t>Exit</w:t>
+      </w:r>
+    </w:p>
+    <w:p>
+      <w:pPr>
+        <w:pStyle w:val="normal0"/>
+      </w:pPr>
+      <w:r>
+        <w:rPr>
+          <w:sz w:val="24"/>
+        </w:rPr>
+        <w:t xml:space="preserve">In this section is found the experience of exiting the </w:t>
+      </w:r>
+      <w:proofErr w:type="gramStart"/>
+      <w:r>
+        <w:rPr>
+          <w:sz w:val="24"/>
+        </w:rPr>
+        <w:t>self diabetes</w:t>
+      </w:r>
+      <w:proofErr w:type="gramEnd"/>
+      <w:r>
+        <w:rPr>
+          <w:sz w:val="24"/>
+        </w:rPr>
+        <w:t xml:space="preserve"> management life. </w:t>
+      </w:r>
+    </w:p>
+    <w:p>
+      <w:pPr>
+        <w:pStyle w:val="Heading2"/>
+      </w:pPr>
+      <w:bookmarkStart w:id="16" w:name="h.lkvnk1nlahp4" w:colFirst="0" w:colLast="0"/>
+      <w:bookmarkEnd w:id="16"/>
+      <w:r>
+        <w:t>Abandonment of devices</w:t>
+      </w:r>
+    </w:p>
+    <w:p>
+      <w:pPr>
+        <w:pStyle w:val="normal0"/>
+      </w:pPr>
+      <w:r>
+        <w:rPr>
+          <w:noProof/>
+        </w:rPr>
+        <w:drawing>
+          <wp:inline distT="114300" distB="114300" distL="114300" distR="114300">
+            <wp:extent cx="2366963" cy="2366963"/>
+            <wp:effectExtent l="0" t="0" r="0" b="0"/>
+            <wp:docPr id="8" name="image20.png" descr="taber_No_Cell_Phones_Allowed.png"/>
+            <wp:cNvGraphicFramePr/>
+            <a:graphic xmlns:a="http://schemas.openxmlformats.org/drawingml/2006/main">
+              <a:graphicData uri="http://schemas.openxmlformats.org/drawingml/2006/picture">
+                <pic:pic xmlns:pic="http://schemas.openxmlformats.org/drawingml/2006/picture">
+                  <pic:nvPicPr>
+                    <pic:cNvPr id="0" name="image20.png" descr="taber_No_Cell_Phones_Allowed.png"/>
+                    <pic:cNvPicPr preferRelativeResize="0"/>
+                  </pic:nvPicPr>
+                  <pic:blipFill>
+                    <a:blip r:embed="rId18"/>
+                    <a:srcRect/>
+                    <a:stretch>
+                      <a:fillRect/>
+                    </a:stretch>
+                  </pic:blipFill>
+                  <pic:spPr>
+                    <a:xfrm>
+                      <a:off x="0" y="0"/>
+                      <a:ext cx="2366963" cy="2366963"/>
+                    </a:xfrm>
+                    <a:prstGeom prst="rect">
+                      <a:avLst/>
+                    </a:prstGeom>
+                    <a:ln/>
+                  </pic:spPr>
+                </pic:pic>
+              </a:graphicData>
+            </a:graphic>
+          </wp:inline>
+        </w:drawing>
+      </w:r>
+    </w:p>
+    <w:p>
+      <w:pPr>
+        <w:pStyle w:val="normal0"/>
+      </w:pPr>
+      <w:r>
+        <w:rPr>
+          <w:sz w:val="20"/>
+        </w:rPr>
+        <w:t>Image 11: images.onlinelabels.com</w:t>
+      </w:r>
+    </w:p>
+    <w:p>
+      <w:pPr>
+        <w:pStyle w:val="normal0"/>
+      </w:pPr>
+    </w:p>
+    <w:p>
+      <w:pPr>
+        <w:pStyle w:val="normal0"/>
+      </w:pPr>
+      <w:r>
+        <w:rPr>
+          <w:sz w:val="24"/>
+        </w:rPr>
+        <w:t xml:space="preserve">Diabetes is a problem for the whole life. Because of that, when one device becomes unnecessary, it is considered more freedom for the patient, which is an exit </w:t>
+      </w:r>
+      <w:proofErr w:type="spellStart"/>
+      <w:r>
+        <w:rPr>
+          <w:sz w:val="24"/>
+        </w:rPr>
+        <w:t>proccess</w:t>
+      </w:r>
+      <w:proofErr w:type="spellEnd"/>
+      <w:r>
+        <w:rPr>
+          <w:sz w:val="24"/>
+        </w:rPr>
+        <w:t xml:space="preserve"> of the diabetes.</w:t>
+      </w:r>
+    </w:p>
+    <w:p>
+      <w:pPr>
+        <w:pStyle w:val="normal0"/>
+      </w:pPr>
+    </w:p>
+    <w:p>
+      <w:pPr>
+        <w:pStyle w:val="Heading1"/>
+      </w:pPr>
+      <w:bookmarkStart w:id="17" w:name="h.wp8l7hefq40c" w:colFirst="0" w:colLast="0"/>
+      <w:bookmarkEnd w:id="17"/>
+      <w:r>
+        <w:t>Extend</w:t>
+      </w:r>
+    </w:p>
+    <w:p>
+      <w:pPr>
+        <w:pStyle w:val="normal0"/>
+      </w:pPr>
+      <w:r>
+        <w:rPr>
+          <w:sz w:val="24"/>
+        </w:rPr>
+        <w:t xml:space="preserve">In this section is found anything that can help the patient after the exit step. </w:t>
+      </w:r>
+      <w:proofErr w:type="gramStart"/>
+      <w:r>
+        <w:rPr>
+          <w:sz w:val="24"/>
+        </w:rPr>
+        <w:t>Anything that can keep the safeness of his/her health condition.</w:t>
+      </w:r>
+      <w:proofErr w:type="gramEnd"/>
+    </w:p>
+    <w:p>
+      <w:pPr>
+        <w:pStyle w:val="Heading2"/>
+      </w:pPr>
+      <w:bookmarkStart w:id="18" w:name="h.jp6hxf3d9l2q" w:colFirst="0" w:colLast="0"/>
+      <w:bookmarkEnd w:id="18"/>
+      <w:r>
+        <w:t xml:space="preserve">Doctor’s accompaniment </w:t>
+      </w:r>
+    </w:p>
+    <w:p>
+      <w:pPr>
+        <w:pStyle w:val="normal0"/>
+      </w:pPr>
+      <w:r>
+        <w:rPr>
+          <w:noProof/>
+        </w:rPr>
+        <w:drawing>
+          <wp:inline distT="114300" distB="114300" distL="114300" distR="114300">
+            <wp:extent cx="2662238" cy="3760257"/>
+            <wp:effectExtent l="0" t="0" r="0" b="0"/>
+            <wp:docPr id="6" name="image18.jpg" descr="ref-let.jpg"/>
+            <wp:cNvGraphicFramePr/>
+            <a:graphic xmlns:a="http://schemas.openxmlformats.org/drawingml/2006/main">
+              <a:graphicData uri="http://schemas.openxmlformats.org/drawingml/2006/picture">
+                <pic:pic xmlns:pic="http://schemas.openxmlformats.org/drawingml/2006/picture">
+                  <pic:nvPicPr>
+                    <pic:cNvPr id="0" name="image18.jpg" descr="ref-let.jpg"/>
+                    <pic:cNvPicPr preferRelativeResize="0"/>
+                  </pic:nvPicPr>
+                  <pic:blipFill>
+                    <a:blip r:embed="rId19"/>
+                    <a:srcRect/>
+                    <a:stretch>
+                      <a:fillRect/>
+                    </a:stretch>
+                  </pic:blipFill>
+                  <pic:spPr>
+                    <a:xfrm>
+                      <a:off x="0" y="0"/>
+                      <a:ext cx="2662238" cy="3760257"/>
+                    </a:xfrm>
+                    <a:prstGeom prst="rect">
+                      <a:avLst/>
+                    </a:prstGeom>
+                    <a:ln/>
+                  </pic:spPr>
+                </pic:pic>
+              </a:graphicData>
+            </a:graphic>
+          </wp:inline>
+        </w:drawing>
+      </w:r>
+    </w:p>
+    <w:p>
+      <w:pPr>
+        <w:pStyle w:val="normal0"/>
+      </w:pPr>
+      <w:r>
+        <w:rPr>
+          <w:sz w:val="20"/>
+        </w:rPr>
+        <w:t>Image 12: acupath.com</w:t>
+      </w:r>
+    </w:p>
+    <w:p>
+      <w:pPr>
+        <w:pStyle w:val="normal0"/>
+      </w:pPr>
+    </w:p>
+    <w:p>
+      <w:pPr>
+        <w:pStyle w:val="normal0"/>
+      </w:pPr>
+      <w:r>
+        <w:rPr>
+          <w:sz w:val="24"/>
+        </w:rPr>
+        <w:t>The doctors will still maintain contact with their patient to make sure that they are having a health life without any trouble.</w:t>
+      </w:r>
+    </w:p>
+    <w:p>
+      <w:pPr>
+        <w:pStyle w:val="Heading2"/>
+      </w:pPr>
+      <w:bookmarkStart w:id="19" w:name="h.6csl5y93on3y" w:colFirst="0" w:colLast="0"/>
+      <w:bookmarkEnd w:id="19"/>
+      <w:r>
+        <w:t>Feeling better due to their success</w:t>
+      </w:r>
+    </w:p>
+    <w:p>
+      <w:pPr>
+        <w:pStyle w:val="normal0"/>
+      </w:pPr>
+      <w:r>
+        <w:rPr>
+          <w:noProof/>
+        </w:rPr>
+        <w:drawing>
+          <wp:inline distT="114300" distB="114300" distL="114300" distR="114300">
+            <wp:extent cx="2037797" cy="1633538"/>
+            <wp:effectExtent l="0" t="0" r="0" b="0"/>
+            <wp:docPr id="12" name="image24.jpg" descr="success.jpg"/>
+            <wp:cNvGraphicFramePr/>
+            <a:graphic xmlns:a="http://schemas.openxmlformats.org/drawingml/2006/main">
+              <a:graphicData uri="http://schemas.openxmlformats.org/drawingml/2006/picture">
+                <pic:pic xmlns:pic="http://schemas.openxmlformats.org/drawingml/2006/picture">
+                  <pic:nvPicPr>
+                    <pic:cNvPr id="0" name="image24.jpg" descr="success.jpg"/>
+                    <pic:cNvPicPr preferRelativeResize="0"/>
+                  </pic:nvPicPr>
+                  <pic:blipFill>
+                    <a:blip r:embed="rId20"/>
+                    <a:srcRect/>
+                    <a:stretch>
+                      <a:fillRect/>
+                    </a:stretch>
+                  </pic:blipFill>
+                  <pic:spPr>
+                    <a:xfrm>
+                      <a:off x="0" y="0"/>
+                      <a:ext cx="2037797" cy="1633538"/>
+                    </a:xfrm>
+                    <a:prstGeom prst="rect">
+                      <a:avLst/>
+                    </a:prstGeom>
+                    <a:ln/>
+                  </pic:spPr>
+                </pic:pic>
+              </a:graphicData>
+            </a:graphic>
+          </wp:inline>
+        </w:drawing>
+      </w:r>
+    </w:p>
+    <w:p>
+      <w:pPr>
+        <w:pStyle w:val="normal0"/>
+      </w:pPr>
+      <w:r>
+        <w:rPr>
+          <w:sz w:val="20"/>
+        </w:rPr>
+        <w:t>Image 13: quickanddirtytips.com</w:t>
+      </w:r>
+    </w:p>
+    <w:p>
+      <w:pPr>
+        <w:pStyle w:val="normal0"/>
+      </w:pPr>
+      <w:r>
+        <w:rPr>
+          <w:sz w:val="24"/>
+        </w:rPr>
+        <w:t xml:space="preserve">Having success in their diabetes </w:t>
+      </w:r>
+      <w:proofErr w:type="gramStart"/>
+      <w:r>
+        <w:rPr>
+          <w:sz w:val="24"/>
+        </w:rPr>
+        <w:t>self management</w:t>
+      </w:r>
+      <w:proofErr w:type="gramEnd"/>
+      <w:r>
+        <w:rPr>
+          <w:sz w:val="24"/>
+        </w:rPr>
+        <w:t xml:space="preserve"> makes them emotionally better, which is good for their health as well.</w:t>
+      </w:r>
+    </w:p>
+    <w:p>
+      <w:pPr>
+        <w:pStyle w:val="normal0"/>
+      </w:pPr>
+    </w:p>
+    <w:p>
+      <w:pPr>
+        <w:pStyle w:val="Heading1"/>
+      </w:pPr>
+      <w:bookmarkStart w:id="20" w:name="h.c8fzts51z0cd" w:colFirst="0" w:colLast="0"/>
+      <w:bookmarkEnd w:id="20"/>
+      <w:r>
+        <w:t>Conclusion</w:t>
+      </w:r>
+    </w:p>
+    <w:p>
+      <w:pPr>
+        <w:pStyle w:val="normal0"/>
+      </w:pPr>
+      <w:r>
+        <w:rPr>
+          <w:sz w:val="24"/>
+        </w:rPr>
+        <w:t>This experience map showed the whole experience of a patient suffering from diabetes. By using this map, we can understand the steps with issues and try to give a solution to them.</w:t>
+      </w:r>
+    </w:p>
+    <w:p>
+      <w:pPr>
+        <w:spacing w:after="120" w:line="240" w:lineRule="auto"/>
+        <w:rPr>
+          <w:rFonts w:ascii="Calibri" w:hAnsi="Calibri"/>
+          <w:sz w:val="24"/>
+          <w:szCs w:val="20"/>
+        </w:rPr>
+      </w:pPr>
+    </w:p>
+    <w:p/>
     <w:sectPr>
-      <w:pgSz w:w="20163" w:h="12242" w:orient="landscape"/>
+      <w:pgSz w:w="12242" w:h="15842"/>
       <w:pgMar w:top="1440" w:right="1440" w:bottom="1440" w:left="1440" w:header="709" w:footer="709" w:gutter="0"/>
       <w:cols w:space="708"/>
       <w:docGrid w:linePitch="360"/>
-      <w:printerSettings r:id="rId5"/>
+      <w:printerSettings r:id="rId21"/>
     </w:sectPr>
   </w:body>
 </w:document>
@@ -3840,6 +4800,54 @@
     <w:name w:val="Normal"/>
     <w:qFormat/>
     <w:rsid w:val="009C50E8"/>
+  </w:style>
+  <w:style w:type="paragraph" w:styleId="Heading1">
+    <w:name w:val="heading 1"/>
+    <w:basedOn w:val="Normal"/>
+    <w:next w:val="Normal"/>
+    <w:link w:val="Heading1Char"/>
+    <w:uiPriority w:val="9"/>
+    <w:qFormat/>
+    <w:rsid w:val="008E59F8"/>
+    <w:pPr>
+      <w:keepNext/>
+      <w:keepLines/>
+      <w:spacing w:before="480" w:after="0"/>
+      <w:outlineLvl w:val="0"/>
+    </w:pPr>
+    <w:rPr>
+      <w:rFonts w:asciiTheme="majorHAnsi" w:eastAsiaTheme="majorEastAsia" w:hAnsiTheme="majorHAnsi" w:cstheme="majorBidi"/>
+      <w:b/>
+      <w:bCs/>
+      <w:color w:val="345A8A" w:themeColor="accent1" w:themeShade="B5"/>
+      <w:sz w:val="32"/>
+      <w:szCs w:val="32"/>
+    </w:rPr>
+  </w:style>
+  <w:style w:type="paragraph" w:styleId="Heading2">
+    <w:name w:val="heading 2"/>
+    <w:basedOn w:val="Normal"/>
+    <w:next w:val="Normal"/>
+    <w:link w:val="Heading2Char"/>
+    <w:uiPriority w:val="9"/>
+    <w:semiHidden/>
+    <w:unhideWhenUsed/>
+    <w:qFormat/>
+    <w:rsid w:val="008E59F8"/>
+    <w:pPr>
+      <w:keepNext/>
+      <w:keepLines/>
+      <w:spacing w:before="200" w:after="0"/>
+      <w:outlineLvl w:val="1"/>
+    </w:pPr>
+    <w:rPr>
+      <w:rFonts w:asciiTheme="majorHAnsi" w:eastAsiaTheme="majorEastAsia" w:hAnsiTheme="majorHAnsi" w:cstheme="majorBidi"/>
+      <w:b/>
+      <w:bCs/>
+      <w:color w:val="4F81BD" w:themeColor="accent1"/>
+      <w:sz w:val="26"/>
+      <w:szCs w:val="26"/>
+    </w:rPr>
   </w:style>
   <w:style w:type="character" w:default="1" w:styleId="DefaultParagraphFont">
     <w:name w:val="Default Paragraph Font"/>
@@ -4158,6 +5166,50 @@
         <w:right w:w="108" w:type="dxa"/>
       </w:tblCellMar>
     </w:tblPr>
+  </w:style>
+  <w:style w:type="character" w:customStyle="1" w:styleId="Heading1Char">
+    <w:name w:val="Heading 1 Char"/>
+    <w:basedOn w:val="DefaultParagraphFont"/>
+    <w:link w:val="Heading1"/>
+    <w:uiPriority w:val="9"/>
+    <w:rsid w:val="008E59F8"/>
+    <w:rPr>
+      <w:rFonts w:asciiTheme="majorHAnsi" w:eastAsiaTheme="majorEastAsia" w:hAnsiTheme="majorHAnsi" w:cstheme="majorBidi"/>
+      <w:b/>
+      <w:bCs/>
+      <w:color w:val="345A8A" w:themeColor="accent1" w:themeShade="B5"/>
+      <w:sz w:val="32"/>
+      <w:szCs w:val="32"/>
+    </w:rPr>
+  </w:style>
+  <w:style w:type="character" w:customStyle="1" w:styleId="Heading2Char">
+    <w:name w:val="Heading 2 Char"/>
+    <w:basedOn w:val="DefaultParagraphFont"/>
+    <w:link w:val="Heading2"/>
+    <w:uiPriority w:val="9"/>
+    <w:semiHidden/>
+    <w:rsid w:val="008E59F8"/>
+    <w:rPr>
+      <w:rFonts w:asciiTheme="majorHAnsi" w:eastAsiaTheme="majorEastAsia" w:hAnsiTheme="majorHAnsi" w:cstheme="majorBidi"/>
+      <w:b/>
+      <w:bCs/>
+      <w:color w:val="4F81BD" w:themeColor="accent1"/>
+      <w:sz w:val="26"/>
+      <w:szCs w:val="26"/>
+    </w:rPr>
+  </w:style>
+  <w:style w:type="paragraph" w:customStyle="1" w:styleId="normal0">
+    <w:name w:val="normal"/>
+    <w:rsid w:val="008E59F8"/>
+    <w:pPr>
+      <w:spacing w:after="0"/>
+    </w:pPr>
+    <w:rPr>
+      <w:rFonts w:ascii="Arial" w:eastAsia="Arial" w:hAnsi="Arial" w:cs="Arial"/>
+      <w:color w:val="000000"/>
+      <w:szCs w:val="20"/>
+      <w:lang w:val="en-US" w:eastAsia="en-US"/>
+    </w:rPr>
   </w:style>
 </w:styles>
 </file>

</xml_diff>

<commit_message>
Final report version as submitted to Blackboard
</commit_message>
<xml_diff>
--- a/P3_parts_and_report/VP.P3.Group[10].docx
+++ b/P3_parts_and_report/VP.P3.Group[10].docx
@@ -125,33 +125,11 @@
           <w:sz w:val="20"/>
         </w:rPr>
       </w:pPr>
-      <w:proofErr w:type="spellStart"/>
       <w:r>
         <w:rPr>
           <w:sz w:val="20"/>
         </w:rPr>
-        <w:t>Jhony</w:t>
-      </w:r>
-      <w:proofErr w:type="spellEnd"/>
-      <w:r>
-        <w:rPr>
-          <w:sz w:val="20"/>
-        </w:rPr>
-        <w:t xml:space="preserve"> </w:t>
-      </w:r>
-      <w:proofErr w:type="spellStart"/>
-      <w:r>
-        <w:rPr>
-          <w:sz w:val="20"/>
-        </w:rPr>
-        <w:t>Campanha</w:t>
-      </w:r>
-      <w:proofErr w:type="spellEnd"/>
-      <w:r>
-        <w:rPr>
-          <w:sz w:val="20"/>
-        </w:rPr>
-        <w:t xml:space="preserve"> &lt;j.campanha@mail.utoronto.ca&gt;</w:t>
+        <w:t>Jhony Campanha &lt;j.campanha@mail.utoronto.ca&gt;</w:t>
       </w:r>
     </w:p>
     <w:p>
@@ -181,21 +159,7 @@
         <w:rPr>
           <w:sz w:val="20"/>
         </w:rPr>
-        <w:t xml:space="preserve">Eric </w:t>
-      </w:r>
-      <w:proofErr w:type="spellStart"/>
-      <w:r>
-        <w:rPr>
-          <w:sz w:val="20"/>
-        </w:rPr>
-        <w:t>Siu</w:t>
-      </w:r>
-      <w:proofErr w:type="spellEnd"/>
-      <w:r>
-        <w:rPr>
-          <w:sz w:val="20"/>
-        </w:rPr>
-        <w:t xml:space="preserve"> &lt;eric.xue@mail.utoronto.ca&gt;</w:t>
+        <w:t>Eric Siu &lt;eric.xue@mail.utoronto.ca&gt;</w:t>
       </w:r>
     </w:p>
     <w:p>
@@ -210,21 +174,7 @@
         <w:rPr>
           <w:sz w:val="20"/>
         </w:rPr>
-        <w:t xml:space="preserve">Marc de </w:t>
-      </w:r>
-      <w:proofErr w:type="spellStart"/>
-      <w:r>
-        <w:rPr>
-          <w:sz w:val="20"/>
-        </w:rPr>
-        <w:t>Niverville</w:t>
-      </w:r>
-      <w:proofErr w:type="spellEnd"/>
-      <w:r>
-        <w:rPr>
-          <w:sz w:val="20"/>
-        </w:rPr>
-        <w:t xml:space="preserve"> &lt;marc.deniverville@mail.utoronto.ca&gt;</w:t>
+        <w:t>Marc de Niverville &lt;marc.deniverville@mail.utoronto.ca&gt;</w:t>
       </w:r>
     </w:p>
     <w:p>
@@ -1373,29 +1323,98 @@
           <w:rFonts w:hint="eastAsia"/>
           <w:sz w:val="24"/>
         </w:rPr>
+        <w:t xml:space="preserve"> an 87</w:t>
+      </w:r>
+      <w:r>
+        <w:rPr>
+          <w:sz w:val="24"/>
+        </w:rPr>
+        <w:t xml:space="preserve"> years old and</w:t>
+      </w:r>
+      <w:r>
+        <w:rPr>
+          <w:rFonts w:hint="eastAsia"/>
+          <w:sz w:val="24"/>
+        </w:rPr>
+        <w:t xml:space="preserve"> use to work for an accounting firm that has a lot of influence in the business world, which brings a lot of stress into her life.</w:t>
+      </w:r>
+      <w:r>
+        <w:rPr>
+          <w:sz w:val="24"/>
+        </w:rPr>
         <w:t xml:space="preserve"> </w:t>
       </w:r>
-      <w:proofErr w:type="gramStart"/>
-      <w:r>
-        <w:rPr>
-          <w:rFonts w:hint="eastAsia"/>
-          <w:sz w:val="24"/>
-        </w:rPr>
-        <w:t>an 87</w:t>
-      </w:r>
-      <w:proofErr w:type="gramEnd"/>
-      <w:r>
-        <w:rPr>
-          <w:sz w:val="24"/>
-        </w:rPr>
-        <w:t xml:space="preserve"> years old and</w:t>
-      </w:r>
-      <w:r>
-        <w:rPr>
-          <w:rFonts w:hint="eastAsia"/>
-          <w:sz w:val="24"/>
-        </w:rPr>
-        <w:t xml:space="preserve"> use to work for an accounting firm that has a lot of influence in the business world, which brings a lot of stress into her life.</w:t>
+      <w:r>
+        <w:rPr>
+          <w:rFonts w:hint="eastAsia"/>
+          <w:sz w:val="24"/>
+        </w:rPr>
+        <w:t>Sh</w:t>
+      </w:r>
+      <w:r>
+        <w:rPr>
+          <w:sz w:val="24"/>
+        </w:rPr>
+        <w:t xml:space="preserve">e has worked in the job for </w:t>
+      </w:r>
+      <w:r>
+        <w:rPr>
+          <w:rFonts w:hint="eastAsia"/>
+          <w:sz w:val="24"/>
+        </w:rPr>
+        <w:t>30</w:t>
+      </w:r>
+      <w:r>
+        <w:rPr>
+          <w:sz w:val="24"/>
+        </w:rPr>
+        <w:t xml:space="preserve"> years and knows it well</w:t>
+      </w:r>
+      <w:r>
+        <w:rPr>
+          <w:rFonts w:hint="eastAsia"/>
+          <w:sz w:val="24"/>
+        </w:rPr>
+        <w:t>, practically inside out.</w:t>
+      </w:r>
+      <w:r>
+        <w:rPr>
+          <w:sz w:val="24"/>
+        </w:rPr>
+        <w:t xml:space="preserve"> Many of the younger </w:t>
+      </w:r>
+      <w:r>
+        <w:rPr>
+          <w:rFonts w:hint="eastAsia"/>
+          <w:sz w:val="24"/>
+        </w:rPr>
+        <w:t>accountants use to</w:t>
+      </w:r>
+      <w:r>
+        <w:rPr>
+          <w:sz w:val="24"/>
+        </w:rPr>
+        <w:t xml:space="preserve"> ask </w:t>
+      </w:r>
+      <w:r>
+        <w:rPr>
+          <w:rFonts w:hint="eastAsia"/>
+          <w:sz w:val="24"/>
+        </w:rPr>
+        <w:t>her</w:t>
+      </w:r>
+      <w:r>
+        <w:rPr>
+          <w:sz w:val="24"/>
+        </w:rPr>
+        <w:t xml:space="preserve"> for advice</w:t>
+      </w:r>
+      <w:r>
+        <w:rPr>
+          <w:rFonts w:hint="eastAsia"/>
+          <w:sz w:val="24"/>
+        </w:rPr>
+        <w:t xml:space="preserve"> due to her professionalism in the career.</w:t>
       </w:r>
       <w:r>
         <w:rPr>
@@ -1408,72 +1427,100 @@
           <w:rFonts w:hint="eastAsia"/>
           <w:sz w:val="24"/>
         </w:rPr>
-        <w:t>Sh</w:t>
-      </w:r>
-      <w:r>
-        <w:rPr>
-          <w:sz w:val="24"/>
-        </w:rPr>
-        <w:t xml:space="preserve">e has worked in the job for </w:t>
-      </w:r>
-      <w:r>
-        <w:rPr>
-          <w:rFonts w:hint="eastAsia"/>
-          <w:sz w:val="24"/>
-        </w:rPr>
-        <w:t>30</w:t>
-      </w:r>
-      <w:r>
-        <w:rPr>
-          <w:sz w:val="24"/>
-        </w:rPr>
-        <w:t xml:space="preserve"> years and knows it well</w:t>
-      </w:r>
-      <w:r>
-        <w:rPr>
-          <w:rFonts w:hint="eastAsia"/>
-          <w:sz w:val="24"/>
-        </w:rPr>
-        <w:t>, practically inside out.</w:t>
-      </w:r>
-      <w:r>
-        <w:rPr>
-          <w:sz w:val="24"/>
-        </w:rPr>
-        <w:t xml:space="preserve"> Many of the younger </w:t>
-      </w:r>
-      <w:r>
-        <w:rPr>
-          <w:rFonts w:hint="eastAsia"/>
-          <w:sz w:val="24"/>
-        </w:rPr>
-        <w:t>accountants use to</w:t>
-      </w:r>
-      <w:r>
-        <w:rPr>
-          <w:sz w:val="24"/>
-        </w:rPr>
-        <w:t xml:space="preserve"> ask </w:t>
-      </w:r>
-      <w:r>
-        <w:rPr>
-          <w:rFonts w:hint="eastAsia"/>
-          <w:sz w:val="24"/>
-        </w:rPr>
-        <w:t>her</w:t>
-      </w:r>
-      <w:r>
-        <w:rPr>
-          <w:sz w:val="24"/>
-        </w:rPr>
-        <w:t xml:space="preserve"> for advice</w:t>
-      </w:r>
-      <w:r>
-        <w:rPr>
-          <w:rFonts w:hint="eastAsia"/>
-          <w:sz w:val="24"/>
-        </w:rPr>
-        <w:t xml:space="preserve"> due to her professionalism in the career.</w:t>
+        <w:t>Despite being very good at her job, she has a condition which limited her working capabilities. She suffers from type 2 diabetes and has to constantly monitor her condition or else she cannot perform well. Because she had to monitor it a lot, she had to take the technology what was available in the 80</w:t>
+      </w:r>
+      <w:r>
+        <w:rPr>
+          <w:sz w:val="24"/>
+        </w:rPr>
+        <w:t>’</w:t>
+      </w:r>
+      <w:r>
+        <w:rPr>
+          <w:rFonts w:hint="eastAsia"/>
+          <w:sz w:val="24"/>
+        </w:rPr>
+        <w:t>s to help her, however now that there is not as much stress in her life, she hasn</w:t>
+      </w:r>
+      <w:r>
+        <w:rPr>
+          <w:sz w:val="24"/>
+        </w:rPr>
+        <w:t>’</w:t>
+      </w:r>
+      <w:r>
+        <w:rPr>
+          <w:rFonts w:hint="eastAsia"/>
+          <w:sz w:val="24"/>
+        </w:rPr>
+        <w:t xml:space="preserve">t bothered to learn the new available devices. </w:t>
+      </w:r>
+    </w:p>
+    <w:p>
+      <w:pPr>
+        <w:pStyle w:val="NoSpacing"/>
+        <w:rPr>
+          <w:sz w:val="24"/>
+        </w:rPr>
+      </w:pPr>
+      <w:r>
+        <w:rPr>
+          <w:rFonts w:hint="eastAsia"/>
+          <w:sz w:val="24"/>
+        </w:rPr>
+        <w:t xml:space="preserve">Lately she has been feeling down as her family is moving away from her hometown which leaves her alone in the city. This leads her to taking care of herself and monitoring her condition without the aid of anyone else. She notices that the technology she is using has been malfunctioning lately and cannot get the parts to replace it as they have been discontinued. </w:t>
+      </w:r>
+    </w:p>
+    <w:p>
+      <w:pPr>
+        <w:pStyle w:val="NoSpacing"/>
+        <w:rPr>
+          <w:sz w:val="24"/>
+        </w:rPr>
+      </w:pPr>
+      <w:r>
+        <w:rPr>
+          <w:rFonts w:hint="eastAsia"/>
+          <w:sz w:val="24"/>
+        </w:rPr>
+        <w:t xml:space="preserve">She has used many instruments to look at her condition but over time she eventually stopped caring as less stress has been put upon her. However with the increasing number of times of her equipment being malfunctioned, she turns to newer technology but cannot comprehend how to use it or how affective it will be. She wonders how she will get use to the newer technology without being a </w:t>
+      </w:r>
+      <w:r>
+        <w:rPr>
+          <w:sz w:val="24"/>
+        </w:rPr>
+        <w:t>burden</w:t>
+      </w:r>
+      <w:r>
+        <w:rPr>
+          <w:rFonts w:hint="eastAsia"/>
+          <w:sz w:val="24"/>
+        </w:rPr>
+        <w:t xml:space="preserve"> to her family and make it easier for her to live by herself whilst monitor it all.</w:t>
+      </w:r>
+    </w:p>
+    <w:p>
+      <w:pPr>
+        <w:pStyle w:val="NoSpacing"/>
+        <w:rPr>
+          <w:sz w:val="24"/>
+        </w:rPr>
+      </w:pPr>
+    </w:p>
+    <w:p>
+      <w:pPr>
+        <w:pStyle w:val="NoSpacing"/>
+        <w:rPr>
+          <w:sz w:val="24"/>
+        </w:rPr>
+      </w:pPr>
+      <w:r>
+        <w:rPr>
+          <w:rFonts w:hint="eastAsia"/>
+          <w:b/>
+          <w:sz w:val="24"/>
+        </w:rPr>
+        <w:t>Scenarios:</w:t>
       </w:r>
       <w:r>
         <w:rPr>
@@ -1481,39 +1528,6 @@
         </w:rPr>
         <w:t xml:space="preserve"> </w:t>
       </w:r>
-      <w:r>
-        <w:rPr>
-          <w:rFonts w:hint="eastAsia"/>
-          <w:sz w:val="24"/>
-        </w:rPr>
-        <w:t>Despite being very good at her job, she has a condition which limited her working capabilities. She suffers from type 2 diabetes and has to constantly monitor her condition or else she cannot perform well. Because she had to monitor it a lot, she had to take the technology what was available in the 80</w:t>
-      </w:r>
-      <w:r>
-        <w:rPr>
-          <w:sz w:val="24"/>
-        </w:rPr>
-        <w:t>’</w:t>
-      </w:r>
-      <w:r>
-        <w:rPr>
-          <w:rFonts w:hint="eastAsia"/>
-          <w:sz w:val="24"/>
-        </w:rPr>
-        <w:t>s to help her, however now that there is not as much stress in her life, she hasn</w:t>
-      </w:r>
-      <w:r>
-        <w:rPr>
-          <w:sz w:val="24"/>
-        </w:rPr>
-        <w:t>’</w:t>
-      </w:r>
-      <w:r>
-        <w:rPr>
-          <w:rFonts w:hint="eastAsia"/>
-          <w:sz w:val="24"/>
-        </w:rPr>
-        <w:t xml:space="preserve">t bothered to learn the new available devices. </w:t>
-      </w:r>
     </w:p>
     <w:p>
       <w:pPr>
@@ -1524,79 +1538,6 @@
       </w:pPr>
       <w:r>
         <w:rPr>
-          <w:rFonts w:hint="eastAsia"/>
-          <w:sz w:val="24"/>
-        </w:rPr>
-        <w:t xml:space="preserve">Lately she has been feeling down as her family is moving away from her hometown which leaves her alone in the city. This leads her to taking care of herself and monitoring her condition without the aid of anyone else. She notices that the technology she is using has been malfunctioning lately and cannot get the parts to replace it as they have been discontinued. </w:t>
-      </w:r>
-    </w:p>
-    <w:p>
-      <w:pPr>
-        <w:pStyle w:val="NoSpacing"/>
-        <w:rPr>
-          <w:sz w:val="24"/>
-        </w:rPr>
-      </w:pPr>
-      <w:r>
-        <w:rPr>
-          <w:rFonts w:hint="eastAsia"/>
-          <w:sz w:val="24"/>
-        </w:rPr>
-        <w:t xml:space="preserve">She has used many instruments to look at her condition but over time she eventually stopped caring as less stress has been put upon her. However with the increasing number of times of her equipment being malfunctioned, she turns to newer technology but cannot comprehend how to use it or how affective it will be. She wonders how she will get use to the newer technology without being a </w:t>
-      </w:r>
-      <w:r>
-        <w:rPr>
-          <w:sz w:val="24"/>
-        </w:rPr>
-        <w:t>burden</w:t>
-      </w:r>
-      <w:r>
-        <w:rPr>
-          <w:rFonts w:hint="eastAsia"/>
-          <w:sz w:val="24"/>
-        </w:rPr>
-        <w:t xml:space="preserve"> to her family and make it easier for her to live by herself whilst monitor it all.</w:t>
-      </w:r>
-    </w:p>
-    <w:p>
-      <w:pPr>
-        <w:pStyle w:val="NoSpacing"/>
-        <w:rPr>
-          <w:sz w:val="24"/>
-        </w:rPr>
-      </w:pPr>
-    </w:p>
-    <w:p>
-      <w:pPr>
-        <w:pStyle w:val="NoSpacing"/>
-        <w:rPr>
-          <w:sz w:val="24"/>
-        </w:rPr>
-      </w:pPr>
-      <w:r>
-        <w:rPr>
-          <w:rFonts w:hint="eastAsia"/>
-          <w:b/>
-          <w:sz w:val="24"/>
-        </w:rPr>
-        <w:t>Scenarios:</w:t>
-      </w:r>
-      <w:r>
-        <w:rPr>
-          <w:sz w:val="24"/>
-        </w:rPr>
-        <w:t xml:space="preserve"> </w:t>
-      </w:r>
-    </w:p>
-    <w:p>
-      <w:pPr>
-        <w:pStyle w:val="NoSpacing"/>
-        <w:rPr>
-          <w:sz w:val="24"/>
-        </w:rPr>
-      </w:pPr>
-      <w:r>
-        <w:rPr>
           <w:sz w:val="24"/>
           <w:lang w:val="en-US"/>
         </w:rPr>
@@ -1607,23 +1548,7 @@
           <w:rFonts w:hint="eastAsia"/>
           <w:sz w:val="24"/>
         </w:rPr>
-        <w:t>Jung-</w:t>
-      </w:r>
-      <w:proofErr w:type="spellStart"/>
-      <w:r>
-        <w:rPr>
-          <w:rFonts w:hint="eastAsia"/>
-          <w:sz w:val="24"/>
-        </w:rPr>
-        <w:t>Ja</w:t>
-      </w:r>
-      <w:proofErr w:type="spellEnd"/>
-      <w:r>
-        <w:rPr>
-          <w:rFonts w:hint="eastAsia"/>
-          <w:sz w:val="24"/>
-        </w:rPr>
-        <w:t xml:space="preserve"> is an old retiree who lives on the outskirts of town alone. She use to have family members living with her to remind her about her diabetes condition, but as of late they have all moved to the urban part of town. Not being use to th</w:t>
+        <w:t>Jung-Ja is an old retiree who lives on the outskirts of town alone. She use to have family members living with her to remind her about her diabetes condition, but as of late they have all moved to the urban part of town. Not being use to th</w:t>
       </w:r>
       <w:bookmarkStart w:id="0" w:name="_GoBack"/>
       <w:bookmarkEnd w:id="0"/>
@@ -2476,19 +2401,11 @@
           <w:rFonts w:ascii="Calibri" w:hAnsi="Calibri"/>
         </w:rPr>
       </w:pPr>
-      <w:proofErr w:type="gramStart"/>
-      <w:r>
-        <w:rPr>
-          <w:rFonts w:ascii="Calibri" w:hAnsi="Calibri"/>
-        </w:rPr>
-        <w:t>is</w:t>
-      </w:r>
-      <w:proofErr w:type="gramEnd"/>
-      <w:r>
-        <w:rPr>
-          <w:rFonts w:ascii="Calibri" w:hAnsi="Calibri"/>
-        </w:rPr>
-        <w:t xml:space="preserve"> not reliant on user’s technical aptitude</w:t>
+      <w:r>
+        <w:rPr>
+          <w:rFonts w:ascii="Calibri" w:hAnsi="Calibri"/>
+        </w:rPr>
+        <w:t>is not reliant on user’s technical aptitude</w:t>
       </w:r>
     </w:p>
     <w:p>
@@ -2498,19 +2415,11 @@
           <w:rFonts w:ascii="Calibri" w:hAnsi="Calibri"/>
         </w:rPr>
       </w:pPr>
-      <w:proofErr w:type="gramStart"/>
-      <w:r>
-        <w:rPr>
-          <w:rFonts w:ascii="Calibri" w:hAnsi="Calibri"/>
-        </w:rPr>
-        <w:t>anticipates</w:t>
-      </w:r>
-      <w:proofErr w:type="gramEnd"/>
-      <w:r>
-        <w:rPr>
-          <w:rFonts w:ascii="Calibri" w:hAnsi="Calibri"/>
-        </w:rPr>
-        <w:t xml:space="preserve"> the user’s needs for information and suggests the decisions that should be made</w:t>
+      <w:r>
+        <w:rPr>
+          <w:rFonts w:ascii="Calibri" w:hAnsi="Calibri"/>
+        </w:rPr>
+        <w:t>anticipates the user’s needs for information and suggests the decisions that should be made</w:t>
       </w:r>
     </w:p>
     <w:p>
@@ -2520,19 +2429,11 @@
           <w:rFonts w:ascii="Calibri" w:hAnsi="Calibri"/>
         </w:rPr>
       </w:pPr>
-      <w:proofErr w:type="gramStart"/>
-      <w:r>
-        <w:rPr>
-          <w:rFonts w:ascii="Calibri" w:hAnsi="Calibri"/>
-        </w:rPr>
-        <w:t>at</w:t>
-      </w:r>
-      <w:proofErr w:type="gramEnd"/>
-      <w:r>
-        <w:rPr>
-          <w:rFonts w:ascii="Calibri" w:hAnsi="Calibri"/>
-        </w:rPr>
-        <w:t xml:space="preserve"> any time, only presents the critical information required at that time</w:t>
+      <w:r>
+        <w:rPr>
+          <w:rFonts w:ascii="Calibri" w:hAnsi="Calibri"/>
+        </w:rPr>
+        <w:t>at any time, only presents the critical information required at that time</w:t>
       </w:r>
     </w:p>
     <w:p>
@@ -2542,38 +2443,22 @@
           <w:rFonts w:ascii="Calibri" w:hAnsi="Calibri"/>
         </w:rPr>
       </w:pPr>
-      <w:proofErr w:type="gramStart"/>
-      <w:r>
-        <w:rPr>
-          <w:rFonts w:ascii="Calibri" w:hAnsi="Calibri"/>
-        </w:rPr>
-        <w:t>is</w:t>
-      </w:r>
-      <w:proofErr w:type="gramEnd"/>
-      <w:r>
-        <w:rPr>
-          <w:rFonts w:ascii="Calibri" w:hAnsi="Calibri"/>
-        </w:rPr>
-        <w:t xml:space="preserve"> robust: no system error will prevent it from performing its critical functions</w:t>
+      <w:r>
+        <w:rPr>
+          <w:rFonts w:ascii="Calibri" w:hAnsi="Calibri"/>
+        </w:rPr>
+        <w:t>is robust: no system error will prevent it from performing its critical functions</w:t>
       </w:r>
     </w:p>
     <w:p>
       <w:pPr>
         <w:pStyle w:val="NoteLevel2"/>
       </w:pPr>
-      <w:proofErr w:type="gramStart"/>
-      <w:r>
-        <w:rPr>
-          <w:rFonts w:ascii="Calibri" w:hAnsi="Calibri"/>
-        </w:rPr>
-        <w:t>is</w:t>
-      </w:r>
-      <w:proofErr w:type="gramEnd"/>
-      <w:r>
-        <w:rPr>
-          <w:rFonts w:ascii="Calibri" w:hAnsi="Calibri"/>
-        </w:rPr>
-        <w:t xml:space="preserve"> unobtrusive unless action is required</w:t>
+      <w:r>
+        <w:rPr>
+          <w:rFonts w:ascii="Calibri" w:hAnsi="Calibri"/>
+        </w:rPr>
+        <w:t>is unobtrusive unless action is required</w:t>
       </w:r>
     </w:p>
     <w:p>
@@ -2793,21 +2678,12 @@
           <w:t>consciouscooking.com</w:t>
         </w:r>
       </w:hyperlink>
-      <w:proofErr w:type="gramStart"/>
       <w:r>
         <w:rPr>
           <w:rFonts w:ascii="Times New Roman" w:eastAsia="Times New Roman" w:hAnsi="Times New Roman" w:cs="Times New Roman"/>
           <w:sz w:val="20"/>
         </w:rPr>
-        <w:t xml:space="preserve">                               Image</w:t>
-      </w:r>
-      <w:proofErr w:type="gramEnd"/>
-      <w:r>
-        <w:rPr>
-          <w:rFonts w:ascii="Times New Roman" w:eastAsia="Times New Roman" w:hAnsi="Times New Roman" w:cs="Times New Roman"/>
-          <w:sz w:val="20"/>
-        </w:rPr>
-        <w:t xml:space="preserve"> 2: </w:t>
+        <w:t xml:space="preserve">                               Image 2: </w:t>
       </w:r>
       <w:hyperlink r:id="rId8">
         <w:r>
@@ -3021,21 +2897,7 @@
         <w:rPr>
           <w:sz w:val="24"/>
         </w:rPr>
-        <w:t xml:space="preserve">The diagnosis is the entrance mark for their lives with diabetes. After being diagnosed, a lot of changes in their lifestyle </w:t>
-      </w:r>
-      <w:proofErr w:type="gramStart"/>
-      <w:r>
-        <w:rPr>
-          <w:sz w:val="24"/>
-        </w:rPr>
-        <w:t>occurs</w:t>
-      </w:r>
-      <w:proofErr w:type="gramEnd"/>
-      <w:r>
-        <w:rPr>
-          <w:sz w:val="24"/>
-        </w:rPr>
-        <w:t>.</w:t>
+        <w:t>The diagnosis is the entrance mark for their lives with diabetes. After being diagnosed, a lot of changes in their lifestyle occurs.</w:t>
       </w:r>
     </w:p>
     <w:p>
@@ -3124,7 +2986,37 @@
         <w:rPr>
           <w:sz w:val="24"/>
         </w:rPr>
-        <w:t>A big amount of changes occurs in the daily life after being diagnosed with diabetes. Since diet changes until the need of exercise, any change is made in order to get better life conditions.</w:t>
+        <w:t xml:space="preserve">A </w:t>
+      </w:r>
+      <w:r>
+        <w:rPr>
+          <w:sz w:val="24"/>
+        </w:rPr>
+        <w:t>large number</w:t>
+      </w:r>
+      <w:r>
+        <w:rPr>
+          <w:sz w:val="24"/>
+        </w:rPr>
+        <w:t xml:space="preserve"> of changes </w:t>
+      </w:r>
+      <w:r>
+        <w:rPr>
+          <w:sz w:val="24"/>
+        </w:rPr>
+        <w:t xml:space="preserve">must occur to </w:t>
+      </w:r>
+      <w:r>
+        <w:rPr>
+          <w:sz w:val="24"/>
+        </w:rPr>
+        <w:t xml:space="preserve">daily life after being diagnosed with diabetes. </w:t>
+      </w:r>
+      <w:r>
+        <w:rPr>
+          <w:sz w:val="24"/>
+        </w:rPr>
+        <w:t>It is made clear to the patient that they must change their eating and exercise habits in order to ensure quality of life in the long term.</w:t>
       </w:r>
     </w:p>
     <w:p>
@@ -3216,42 +3108,36 @@
         </w:rPr>
         <w:t xml:space="preserve">Due to big amount of habit changes, people diagnosed with diabetes need </w:t>
       </w:r>
-      <w:proofErr w:type="spellStart"/>
-      <w:r>
-        <w:rPr>
-          <w:sz w:val="24"/>
-        </w:rPr>
-        <w:t>trainment</w:t>
-      </w:r>
-      <w:proofErr w:type="spellEnd"/>
-      <w:r>
-        <w:rPr>
-          <w:sz w:val="24"/>
-        </w:rPr>
-        <w:t xml:space="preserve"> to correctly use the monitors, or to correctly follow a good lifestyle. Sometimes </w:t>
-      </w:r>
-      <w:proofErr w:type="gramStart"/>
-      <w:r>
-        <w:rPr>
-          <w:sz w:val="24"/>
-        </w:rPr>
-        <w:t xml:space="preserve">this </w:t>
-      </w:r>
-      <w:proofErr w:type="spellStart"/>
-      <w:r>
-        <w:rPr>
-          <w:sz w:val="24"/>
-        </w:rPr>
-        <w:t>trainment</w:t>
-      </w:r>
-      <w:proofErr w:type="spellEnd"/>
-      <w:r>
-        <w:rPr>
-          <w:sz w:val="24"/>
-        </w:rPr>
-        <w:t xml:space="preserve"> step do</w:t>
-      </w:r>
-      <w:proofErr w:type="gramEnd"/>
+      <w:r>
+        <w:rPr>
+          <w:sz w:val="24"/>
+        </w:rPr>
+        <w:t>training</w:t>
+      </w:r>
+      <w:r>
+        <w:rPr>
+          <w:sz w:val="24"/>
+        </w:rPr>
+        <w:t xml:space="preserve"> to correctly use the monitors, or to correctly follow a good lifestyle. Sometimes this </w:t>
+      </w:r>
+      <w:r>
+        <w:rPr>
+          <w:sz w:val="24"/>
+        </w:rPr>
+        <w:t xml:space="preserve">training </w:t>
+      </w:r>
+      <w:r>
+        <w:rPr>
+          <w:sz w:val="24"/>
+        </w:rPr>
+        <w:t>step do</w:t>
+      </w:r>
+      <w:r>
+        <w:rPr>
+          <w:sz w:val="24"/>
+        </w:rPr>
+        <w:t>es</w:t>
+      </w:r>
       <w:r>
         <w:rPr>
           <w:sz w:val="24"/>
@@ -3364,12 +3250,39 @@
     <w:p>
       <w:pPr>
         <w:pStyle w:val="normal0"/>
-      </w:pPr>
-      <w:r>
-        <w:rPr>
-          <w:sz w:val="20"/>
-        </w:rPr>
-        <w:t xml:space="preserve">During their whole live with diabetes, usually they will suffer some symptoms and need to take the exactly medicine to deal with that. </w:t>
+        <w:rPr>
+          <w:sz w:val="24"/>
+        </w:rPr>
+      </w:pPr>
+      <w:r>
+        <w:rPr>
+          <w:sz w:val="24"/>
+        </w:rPr>
+        <w:t>During their whole live with diabetes, usually they will suffer some symptoms and need t</w:t>
+      </w:r>
+      <w:r>
+        <w:rPr>
+          <w:sz w:val="24"/>
+        </w:rPr>
+        <w:t xml:space="preserve">o take a </w:t>
+      </w:r>
+      <w:r>
+        <w:rPr>
+          <w:sz w:val="24"/>
+        </w:rPr>
+        <w:t>specific</w:t>
+      </w:r>
+      <w:r>
+        <w:rPr>
+          <w:sz w:val="24"/>
+        </w:rPr>
+        <w:t xml:space="preserve"> </w:t>
+      </w:r>
+      <w:r>
+        <w:rPr>
+          <w:sz w:val="24"/>
+        </w:rPr>
+        <w:t xml:space="preserve">medicine to deal with that. </w:t>
       </w:r>
     </w:p>
     <w:p>
@@ -3543,7 +3456,19 @@
         <w:rPr>
           <w:sz w:val="24"/>
         </w:rPr>
-        <w:t>Keeping a good lifestyle will be always necessary to avoid trouble for a diabetic. A good lifestyle can decrease the number and the frequency of the symptoms.</w:t>
+        <w:t>Keeping a good lifestyle will always</w:t>
+      </w:r>
+      <w:r>
+        <w:rPr>
+          <w:sz w:val="24"/>
+        </w:rPr>
+        <w:t xml:space="preserve"> be</w:t>
+      </w:r>
+      <w:r>
+        <w:rPr>
+          <w:sz w:val="24"/>
+        </w:rPr>
+        <w:t xml:space="preserve"> necessary to avoid trouble for a diabetic. A good lifestyle can decrease the number and the frequency of the symptoms.</w:t>
       </w:r>
     </w:p>
     <w:p>
@@ -3651,21 +3576,19 @@
         <w:rPr>
           <w:sz w:val="24"/>
         </w:rPr>
-        <w:t xml:space="preserve">In this section is found the experience of exiting the </w:t>
-      </w:r>
-      <w:proofErr w:type="gramStart"/>
-      <w:r>
-        <w:rPr>
-          <w:sz w:val="24"/>
-        </w:rPr>
-        <w:t>self diabetes</w:t>
-      </w:r>
-      <w:proofErr w:type="gramEnd"/>
-      <w:r>
-        <w:rPr>
-          <w:sz w:val="24"/>
-        </w:rPr>
-        <w:t xml:space="preserve"> management life. </w:t>
+        <w:t xml:space="preserve">In this section is found the experience of exiting the diabetes </w:t>
+      </w:r>
+      <w:r>
+        <w:rPr>
+          <w:sz w:val="24"/>
+        </w:rPr>
+        <w:t>self-</w:t>
+      </w:r>
+      <w:r>
+        <w:rPr>
+          <w:sz w:val="24"/>
+        </w:rPr>
+        <w:t xml:space="preserve">management life. </w:t>
       </w:r>
     </w:p>
     <w:p>
@@ -3747,21 +3670,19 @@
         <w:rPr>
           <w:sz w:val="24"/>
         </w:rPr>
-        <w:t xml:space="preserve">Diabetes is a problem for the whole life. Because of that, when one device becomes unnecessary, it is considered more freedom for the patient, which is an exit </w:t>
-      </w:r>
-      <w:proofErr w:type="spellStart"/>
-      <w:r>
-        <w:rPr>
-          <w:sz w:val="24"/>
-        </w:rPr>
-        <w:t>proccess</w:t>
-      </w:r>
-      <w:proofErr w:type="spellEnd"/>
-      <w:r>
-        <w:rPr>
-          <w:sz w:val="24"/>
-        </w:rPr>
-        <w:t xml:space="preserve"> of the diabetes.</w:t>
+        <w:t>Diabetes is a problem for the whole life. Because of that, when one device becomes unnecessary, it is considered more freedom for the</w:t>
+      </w:r>
+      <w:r>
+        <w:rPr>
+          <w:sz w:val="24"/>
+        </w:rPr>
+        <w:t xml:space="preserve"> patient, which is an exit proc</w:t>
+      </w:r>
+      <w:r>
+        <w:rPr>
+          <w:sz w:val="24"/>
+        </w:rPr>
+        <w:t>ess of the diabetes.</w:t>
       </w:r>
     </w:p>
     <w:p>
@@ -3787,16 +3708,32 @@
         <w:rPr>
           <w:sz w:val="24"/>
         </w:rPr>
-        <w:t xml:space="preserve">In this section is found anything that can help the patient after the exit step. </w:t>
-      </w:r>
-      <w:proofErr w:type="gramStart"/>
-      <w:r>
-        <w:rPr>
-          <w:sz w:val="24"/>
-        </w:rPr>
-        <w:t>Anything that can keep the safeness of his/her health condition.</w:t>
-      </w:r>
-      <w:proofErr w:type="gramEnd"/>
+        <w:t xml:space="preserve">In this section is found anything that can help the patient after the exit step. Anything that can </w:t>
+      </w:r>
+      <w:r>
+        <w:rPr>
+          <w:sz w:val="24"/>
+        </w:rPr>
+        <w:t>maintain</w:t>
+      </w:r>
+      <w:r>
+        <w:rPr>
+          <w:sz w:val="24"/>
+        </w:rPr>
+        <w:t xml:space="preserve"> the </w:t>
+      </w:r>
+      <w:r>
+        <w:rPr>
+          <w:sz w:val="24"/>
+        </w:rPr>
+        <w:t>stability</w:t>
+      </w:r>
+      <w:r>
+        <w:rPr>
+          <w:sz w:val="24"/>
+        </w:rPr>
+        <w:t xml:space="preserve"> of his/her health condition.</w:t>
+      </w:r>
     </w:p>
     <w:p>
       <w:pPr>
@@ -3954,21 +3891,19 @@
         <w:rPr>
           <w:sz w:val="24"/>
         </w:rPr>
-        <w:t xml:space="preserve">Having success in their diabetes </w:t>
-      </w:r>
-      <w:proofErr w:type="gramStart"/>
-      <w:r>
-        <w:rPr>
-          <w:sz w:val="24"/>
-        </w:rPr>
-        <w:t>self management</w:t>
-      </w:r>
-      <w:proofErr w:type="gramEnd"/>
-      <w:r>
-        <w:rPr>
-          <w:sz w:val="24"/>
-        </w:rPr>
-        <w:t xml:space="preserve"> makes them emotionally better, which is good for their health as well.</w:t>
+        <w:t>Having</w:t>
+      </w:r>
+      <w:r>
+        <w:rPr>
+          <w:sz w:val="24"/>
+        </w:rPr>
+        <w:t xml:space="preserve"> success in their diabetes self-</w:t>
+      </w:r>
+      <w:r>
+        <w:rPr>
+          <w:sz w:val="24"/>
+        </w:rPr>
+        <w:t>management makes them emotionally better, which is good for their health as well.</w:t>
       </w:r>
     </w:p>
     <w:p>

</xml_diff>